<commit_message>
add SMOTE and param tuning
</commit_message>
<xml_diff>
--- a/naodong.docx
+++ b/naodong.docx
@@ -4513,21 +4513,7 @@
                 <w:sz w:val="20"/>
                 <w:lang w:val="en-US"/>
               </w:rPr>
-              <w:t>(</w:t>
-            </w:r>
-            <w:r>
-              <w:rPr>
-                <w:sz w:val="20"/>
-                <w:lang w:val="en-US"/>
-              </w:rPr>
-              <w:t>use vouchers/shops</w:t>
-            </w:r>
-            <w:r>
-              <w:rPr>
-                <w:sz w:val="20"/>
-                <w:lang w:val="en-US"/>
-              </w:rPr>
-              <w:t>)</w:t>
+              <w:t>(use vouchers/shops)</w:t>
             </w:r>
             <w:r>
               <w:rPr>
@@ -4676,13 +4662,14 @@
               </w:tabs>
               <w:spacing w:after="0" w:line="240" w:lineRule="auto"/>
               <w:rPr>
-                <w:rFonts w:hint="eastAsia"/>
-                <w:sz w:val="20"/>
-                <w:lang w:val="en-SG" w:eastAsia="zh-CN"/>
-              </w:rPr>
-            </w:pPr>
-            <w:r>
-              <w:rPr>
+                <w:strike/>
+                <w:sz w:val="20"/>
+                <w:lang w:val="en-SG" w:eastAsia="zh-CN"/>
+              </w:rPr>
+            </w:pPr>
+            <w:r>
+              <w:rPr>
+                <w:strike/>
                 <w:sz w:val="20"/>
                 <w:lang w:val="en-SG"/>
               </w:rPr>
@@ -4690,24 +4677,11 @@
             </w:r>
             <w:r>
               <w:rPr>
-                <w:sz w:val="20"/>
-                <w:lang w:val="en-US"/>
-              </w:rPr>
-              <w:t>total_price /</w:t>
-            </w:r>
-            <w:r>
-              <w:rPr>
-                <w:sz w:val="20"/>
-                <w:lang w:val="en-US"/>
-              </w:rPr>
-              <w:t>shops</w:t>
-            </w:r>
-            <w:r>
-              <w:rPr>
-                <w:sz w:val="20"/>
-                <w:lang w:val="en-US"/>
-              </w:rPr>
-              <w:t xml:space="preserve"> (use voucher/all x43) guojing</w:t>
+                <w:strike/>
+                <w:sz w:val="20"/>
+                <w:lang w:val="en-US"/>
+              </w:rPr>
+              <w:t xml:space="preserve">total_price /shops (use voucher/all x43) </w:t>
             </w:r>
           </w:p>
         </w:tc>
@@ -4726,13 +4700,14 @@
             <w:pPr>
               <w:spacing w:after="0" w:line="240" w:lineRule="auto"/>
               <w:rPr>
-                <w:rFonts w:hint="eastAsia"/>
-                <w:sz w:val="20"/>
-                <w:lang w:val="en-SG" w:eastAsia="zh-CN"/>
-              </w:rPr>
-            </w:pPr>
-            <w:r>
-              <w:rPr>
+                <w:strike/>
+                <w:sz w:val="20"/>
+                <w:lang w:val="en-SG" w:eastAsia="zh-CN"/>
+              </w:rPr>
+            </w:pPr>
+            <w:r>
+              <w:rPr>
+                <w:strike/>
                 <w:sz w:val="20"/>
                 <w:lang w:val="en-SG" w:eastAsia="zh-CN"/>
               </w:rPr>
@@ -4769,7 +4744,6 @@
               </w:tabs>
               <w:spacing w:after="0" w:line="240" w:lineRule="auto"/>
               <w:rPr>
-                <w:rFonts w:hint="eastAsia"/>
                 <w:sz w:val="20"/>
                 <w:lang w:val="en-SG" w:eastAsia="zh-CN"/>
               </w:rPr>
@@ -4793,7 +4767,16 @@
                 <w:sz w:val="20"/>
                 <w:lang w:val="en-US"/>
               </w:rPr>
-              <w:t xml:space="preserve">shops (use voucher/all x43) </w:t>
+              <w:t>shops (use voucher/shops</w:t>
+            </w:r>
+            <w:bookmarkStart w:id="0" w:name="_GoBack"/>
+            <w:bookmarkEnd w:id="0"/>
+            <w:r>
+              <w:rPr>
+                <w:sz w:val="20"/>
+                <w:lang w:val="en-US"/>
+              </w:rPr>
+              <w:t xml:space="preserve">) </w:t>
             </w:r>
             <w:r>
               <w:rPr>
@@ -4819,7 +4802,6 @@
             <w:pPr>
               <w:spacing w:after="0" w:line="240" w:lineRule="auto"/>
               <w:rPr>
-                <w:rFonts w:hint="eastAsia"/>
                 <w:sz w:val="20"/>
                 <w:lang w:val="en-SG" w:eastAsia="zh-CN"/>
               </w:rPr>
@@ -4862,7 +4844,6 @@
               </w:tabs>
               <w:spacing w:after="0" w:line="240" w:lineRule="auto"/>
               <w:rPr>
-                <w:rFonts w:hint="eastAsia"/>
                 <w:sz w:val="20"/>
                 <w:lang w:val="en-SG" w:eastAsia="zh-CN"/>
               </w:rPr>
@@ -4886,21 +4867,7 @@
                 <w:sz w:val="20"/>
                 <w:lang w:val="en-US"/>
               </w:rPr>
-              <w:t>shops (use voucher/</w:t>
-            </w:r>
-            <w:r>
-              <w:rPr>
-                <w:sz w:val="20"/>
-                <w:lang w:val="en-US"/>
-              </w:rPr>
-              <w:t>shops</w:t>
-            </w:r>
-            <w:r>
-              <w:rPr>
-                <w:sz w:val="20"/>
-                <w:lang w:val="en-US"/>
-              </w:rPr>
-              <w:t xml:space="preserve">) </w:t>
+              <w:t xml:space="preserve">shops (use voucher/shops) </w:t>
             </w:r>
             <w:r>
               <w:rPr>
@@ -5020,7 +4987,6 @@
             <w:pPr>
               <w:spacing w:after="0" w:line="240" w:lineRule="auto"/>
               <w:rPr>
-                <w:rFonts w:hint="eastAsia"/>
                 <w:sz w:val="20"/>
                 <w:lang w:val="en-SG" w:eastAsia="zh-CN"/>
               </w:rPr>
@@ -5105,7 +5071,6 @@
             <w:pPr>
               <w:spacing w:after="0" w:line="240" w:lineRule="auto"/>
               <w:rPr>
-                <w:rFonts w:hint="eastAsia"/>
                 <w:sz w:val="20"/>
                 <w:lang w:val="en-SG" w:eastAsia="zh-CN"/>
               </w:rPr>
@@ -5190,7 +5155,6 @@
             <w:pPr>
               <w:spacing w:after="0" w:line="240" w:lineRule="auto"/>
               <w:rPr>
-                <w:rFonts w:hint="eastAsia"/>
                 <w:sz w:val="20"/>
                 <w:lang w:val="en-SG" w:eastAsia="zh-CN"/>
               </w:rPr>
@@ -5297,7 +5261,6 @@
             <w:pPr>
               <w:spacing w:after="0" w:line="240" w:lineRule="auto"/>
               <w:rPr>
-                <w:rFonts w:hint="eastAsia"/>
                 <w:sz w:val="20"/>
                 <w:lang w:val="en-SG" w:eastAsia="zh-CN"/>
               </w:rPr>
@@ -5404,7 +5367,6 @@
             <w:pPr>
               <w:spacing w:after="0" w:line="240" w:lineRule="auto"/>
               <w:rPr>
-                <w:rFonts w:hint="eastAsia"/>
                 <w:sz w:val="20"/>
                 <w:lang w:val="en-SG" w:eastAsia="zh-CN"/>
               </w:rPr>
@@ -5511,7 +5473,6 @@
             <w:pPr>
               <w:spacing w:after="0" w:line="240" w:lineRule="auto"/>
               <w:rPr>
-                <w:rFonts w:hint="eastAsia"/>
                 <w:sz w:val="20"/>
                 <w:lang w:val="en-SG" w:eastAsia="zh-CN"/>
               </w:rPr>
@@ -5580,7 +5541,6 @@
             <w:pPr>
               <w:spacing w:after="0" w:line="240" w:lineRule="auto"/>
               <w:rPr>
-                <w:rFonts w:hint="eastAsia"/>
                 <w:sz w:val="20"/>
                 <w:lang w:val="en-SG" w:eastAsia="zh-CN"/>
               </w:rPr>
@@ -5656,7 +5616,6 @@
             <w:pPr>
               <w:spacing w:after="0" w:line="240" w:lineRule="auto"/>
               <w:rPr>
-                <w:rFonts w:hint="eastAsia"/>
                 <w:sz w:val="20"/>
                 <w:lang w:val="en-SG" w:eastAsia="zh-CN"/>
               </w:rPr>
@@ -5725,7 +5684,6 @@
             <w:pPr>
               <w:spacing w:after="0" w:line="240" w:lineRule="auto"/>
               <w:rPr>
-                <w:rFonts w:hint="eastAsia"/>
                 <w:sz w:val="20"/>
                 <w:lang w:val="en-SG" w:eastAsia="zh-CN"/>
               </w:rPr>
@@ -5879,14 +5837,7 @@
                 <w:sz w:val="20"/>
                 <w:lang w:val="en-SG" w:eastAsia="zh-CN"/>
               </w:rPr>
-              <w:t xml:space="preserve"> </w:t>
-            </w:r>
-            <w:r>
-              <w:rPr>
-                <w:sz w:val="20"/>
-                <w:lang w:val="en-SG" w:eastAsia="zh-CN"/>
-              </w:rPr>
-              <w:t>(</w:t>
+              <w:t xml:space="preserve"> (</w:t>
             </w:r>
             <w:r>
               <w:rPr>
@@ -5976,14 +5927,7 @@
                 <w:sz w:val="20"/>
                 <w:lang w:val="en-SG" w:eastAsia="zh-CN"/>
               </w:rPr>
-              <w:t xml:space="preserve"> </w:t>
-            </w:r>
-            <w:r>
-              <w:rPr>
-                <w:sz w:val="20"/>
-                <w:lang w:val="en-SG" w:eastAsia="zh-CN"/>
-              </w:rPr>
-              <w:t>(</w:t>
+              <w:t xml:space="preserve"> (</w:t>
             </w:r>
             <w:r>
               <w:rPr>
@@ -6017,7 +5961,6 @@
             <w:pPr>
               <w:spacing w:after="0" w:line="240" w:lineRule="auto"/>
               <w:rPr>
-                <w:rFonts w:hint="eastAsia"/>
                 <w:sz w:val="20"/>
                 <w:lang w:val="en-SG" w:eastAsia="zh-CN"/>
               </w:rPr>
@@ -6229,7 +6172,6 @@
             <w:pPr>
               <w:spacing w:after="0" w:line="240" w:lineRule="auto"/>
               <w:rPr>
-                <w:rFonts w:hint="eastAsia"/>
                 <w:sz w:val="20"/>
                 <w:lang w:val="en-US" w:eastAsia="zh-CN"/>
               </w:rPr>
@@ -6298,7 +6240,6 @@
             <w:pPr>
               <w:spacing w:after="0" w:line="240" w:lineRule="auto"/>
               <w:rPr>
-                <w:rFonts w:hint="eastAsia"/>
                 <w:sz w:val="20"/>
                 <w:lang w:val="en-US" w:eastAsia="zh-CN"/>
               </w:rPr>
@@ -6381,7 +6322,6 @@
             <w:pPr>
               <w:spacing w:after="0" w:line="240" w:lineRule="auto"/>
               <w:rPr>
-                <w:rFonts w:hint="eastAsia"/>
                 <w:sz w:val="20"/>
                 <w:lang w:val="en-US" w:eastAsia="zh-CN"/>
               </w:rPr>
@@ -6437,14 +6377,7 @@
                 <w:sz w:val="20"/>
                 <w:lang w:val="en-US" w:eastAsia="zh-CN"/>
               </w:rPr>
-              <w:t xml:space="preserve"> </w:t>
-            </w:r>
-            <w:r>
-              <w:rPr>
-                <w:sz w:val="20"/>
-                <w:lang w:val="en-US" w:eastAsia="zh-CN"/>
-              </w:rPr>
-              <w:t>(use voucher)</w:t>
+              <w:t xml:space="preserve"> (use voucher)</w:t>
             </w:r>
           </w:p>
         </w:tc>
@@ -6463,7 +6396,6 @@
             <w:pPr>
               <w:spacing w:after="0" w:line="240" w:lineRule="auto"/>
               <w:rPr>
-                <w:rFonts w:hint="eastAsia"/>
                 <w:sz w:val="20"/>
                 <w:lang w:val="en-US" w:eastAsia="zh-CN"/>
               </w:rPr>
@@ -6520,14 +6452,7 @@
                 <w:sz w:val="20"/>
                 <w:lang w:val="en-US" w:eastAsia="zh-CN"/>
               </w:rPr>
-              <w:t xml:space="preserve"> </w:t>
-            </w:r>
-            <w:r>
-              <w:rPr>
-                <w:sz w:val="20"/>
-                <w:lang w:val="en-US" w:eastAsia="zh-CN"/>
-              </w:rPr>
-              <w:t>(use voucher)</w:t>
+              <w:t xml:space="preserve"> (use voucher)</w:t>
             </w:r>
           </w:p>
         </w:tc>
@@ -6546,7 +6471,6 @@
             <w:pPr>
               <w:spacing w:after="0" w:line="240" w:lineRule="auto"/>
               <w:rPr>
-                <w:rFonts w:hint="eastAsia"/>
                 <w:sz w:val="20"/>
                 <w:lang w:val="en-US" w:eastAsia="zh-CN"/>
               </w:rPr>
@@ -6603,14 +6527,7 @@
                 <w:sz w:val="20"/>
                 <w:lang w:val="en-US" w:eastAsia="zh-CN"/>
               </w:rPr>
-              <w:t xml:space="preserve"> </w:t>
-            </w:r>
-            <w:r>
-              <w:rPr>
-                <w:sz w:val="20"/>
-                <w:lang w:val="en-US" w:eastAsia="zh-CN"/>
-              </w:rPr>
-              <w:t>(use voucher)</w:t>
+              <w:t xml:space="preserve"> (use voucher)</w:t>
             </w:r>
           </w:p>
         </w:tc>
@@ -6629,7 +6546,6 @@
             <w:pPr>
               <w:spacing w:after="0" w:line="240" w:lineRule="auto"/>
               <w:rPr>
-                <w:rFonts w:hint="eastAsia"/>
                 <w:sz w:val="20"/>
                 <w:lang w:val="en-US" w:eastAsia="zh-CN"/>
               </w:rPr>
@@ -6686,7 +6602,14 @@
                 <w:sz w:val="20"/>
                 <w:lang w:val="en-US" w:eastAsia="zh-CN"/>
               </w:rPr>
-              <w:t xml:space="preserve">ean time span </w:t>
+              <w:t xml:space="preserve">ean time span of </w:t>
+            </w:r>
+            <w:r>
+              <w:rPr>
+                <w:sz w:val="20"/>
+                <w:lang w:val="en-US" w:eastAsia="zh-CN"/>
+              </w:rPr>
+              <w:t>(</w:t>
             </w:r>
             <w:r>
               <w:rPr>
@@ -6694,14 +6617,14 @@
                 <w:sz w:val="20"/>
                 <w:lang w:val="en-US" w:eastAsia="zh-CN"/>
               </w:rPr>
-              <w:t xml:space="preserve">of </w:t>
+              <w:t>order</w:t>
             </w:r>
             <w:r>
               <w:rPr>
                 <w:sz w:val="20"/>
                 <w:lang w:val="en-US" w:eastAsia="zh-CN"/>
               </w:rPr>
-              <w:t>(</w:t>
+              <w:t xml:space="preserve"> </w:t>
             </w:r>
             <w:r>
               <w:rPr>
@@ -6709,7 +6632,7 @@
                 <w:sz w:val="20"/>
                 <w:lang w:val="en-US" w:eastAsia="zh-CN"/>
               </w:rPr>
-              <w:t>order</w:t>
+              <w:t>time-received</w:t>
             </w:r>
             <w:r>
               <w:rPr>
@@ -6724,28 +6647,13 @@
                 <w:sz w:val="20"/>
                 <w:lang w:val="en-US" w:eastAsia="zh-CN"/>
               </w:rPr>
-              <w:t>time-received</w:t>
+              <w:t>time</w:t>
             </w:r>
             <w:r>
               <w:rPr>
                 <w:sz w:val="20"/>
                 <w:lang w:val="en-US" w:eastAsia="zh-CN"/>
               </w:rPr>
-              <w:t xml:space="preserve"> </w:t>
-            </w:r>
-            <w:r>
-              <w:rPr>
-                <w:rFonts w:hint="eastAsia"/>
-                <w:sz w:val="20"/>
-                <w:lang w:val="en-US" w:eastAsia="zh-CN"/>
-              </w:rPr>
-              <w:t>time</w:t>
-            </w:r>
-            <w:r>
-              <w:rPr>
-                <w:sz w:val="20"/>
-                <w:lang w:val="en-US" w:eastAsia="zh-CN"/>
-              </w:rPr>
               <w:t>)</w:t>
             </w:r>
           </w:p>
@@ -6765,7 +6673,6 @@
             <w:pPr>
               <w:spacing w:after="0" w:line="240" w:lineRule="auto"/>
               <w:rPr>
-                <w:rFonts w:hint="eastAsia"/>
                 <w:sz w:val="20"/>
                 <w:lang w:val="en-US" w:eastAsia="zh-CN"/>
               </w:rPr>
@@ -6893,7 +6800,6 @@
             <w:pPr>
               <w:spacing w:after="0" w:line="240" w:lineRule="auto"/>
               <w:rPr>
-                <w:rFonts w:hint="eastAsia"/>
                 <w:sz w:val="20"/>
                 <w:lang w:val="en-US" w:eastAsia="zh-CN"/>
               </w:rPr>
@@ -7020,7 +6926,6 @@
             <w:pPr>
               <w:spacing w:after="0" w:line="240" w:lineRule="auto"/>
               <w:rPr>
-                <w:rFonts w:hint="eastAsia"/>
                 <w:sz w:val="20"/>
                 <w:lang w:val="en-US" w:eastAsia="zh-CN"/>
               </w:rPr>
@@ -7148,7 +7053,6 @@
             <w:pPr>
               <w:spacing w:after="0" w:line="240" w:lineRule="auto"/>
               <w:rPr>
-                <w:rFonts w:hint="eastAsia"/>
                 <w:sz w:val="20"/>
                 <w:lang w:val="en-US" w:eastAsia="zh-CN"/>
               </w:rPr>
@@ -7232,7 +7136,6 @@
             <w:pPr>
               <w:spacing w:after="0" w:line="240" w:lineRule="auto"/>
               <w:rPr>
-                <w:rFonts w:hint="eastAsia"/>
                 <w:sz w:val="20"/>
                 <w:lang w:eastAsia="zh-CN"/>
               </w:rPr>
@@ -7316,7 +7219,6 @@
             <w:pPr>
               <w:spacing w:after="0" w:line="240" w:lineRule="auto"/>
               <w:rPr>
-                <w:rFonts w:hint="eastAsia"/>
                 <w:sz w:val="20"/>
                 <w:lang w:eastAsia="zh-CN"/>
               </w:rPr>
@@ -7507,21 +7409,7 @@
                 <w:sz w:val="20"/>
                 <w:lang w:val="en-SG" w:eastAsia="zh-CN"/>
               </w:rPr>
-              <w:t xml:space="preserve"># voucher received before </w:t>
-            </w:r>
-            <w:r>
-              <w:rPr>
-                <w:sz w:val="20"/>
-                <w:lang w:val="en-SG" w:eastAsia="zh-CN"/>
-              </w:rPr>
-              <w:t xml:space="preserve">4 </w:t>
-            </w:r>
-            <w:r>
-              <w:rPr>
-                <w:sz w:val="20"/>
-                <w:lang w:val="en-SG" w:eastAsia="zh-CN"/>
-              </w:rPr>
-              <w:t>days (exclude 0 day)</w:t>
+              <w:t># voucher received before 4 days (exclude 0 day)</w:t>
             </w:r>
           </w:p>
         </w:tc>
@@ -7588,21 +7476,7 @@
                 <w:sz w:val="20"/>
                 <w:lang w:val="en-SG" w:eastAsia="zh-CN"/>
               </w:rPr>
-              <w:t xml:space="preserve"># voucher received before </w:t>
-            </w:r>
-            <w:r>
-              <w:rPr>
-                <w:sz w:val="20"/>
-                <w:lang w:val="en-SG" w:eastAsia="zh-CN"/>
-              </w:rPr>
-              <w:t>2</w:t>
-            </w:r>
-            <w:r>
-              <w:rPr>
-                <w:sz w:val="20"/>
-                <w:lang w:val="en-SG" w:eastAsia="zh-CN"/>
-              </w:rPr>
-              <w:t xml:space="preserve"> days (exclude 0 day)</w:t>
+              <w:t># voucher received before 2 days (exclude 0 day)</w:t>
             </w:r>
           </w:p>
         </w:tc>
@@ -7621,7 +7495,6 @@
             <w:pPr>
               <w:spacing w:after="0" w:line="240" w:lineRule="auto"/>
               <w:rPr>
-                <w:rFonts w:hint="eastAsia"/>
                 <w:sz w:val="20"/>
                 <w:lang w:val="en-SG" w:eastAsia="zh-CN"/>
               </w:rPr>
@@ -7670,21 +7543,7 @@
                 <w:sz w:val="20"/>
                 <w:lang w:val="en-SG" w:eastAsia="zh-CN"/>
               </w:rPr>
-              <w:t xml:space="preserve"># voucher received before </w:t>
-            </w:r>
-            <w:r>
-              <w:rPr>
-                <w:sz w:val="20"/>
-                <w:lang w:val="en-SG" w:eastAsia="zh-CN"/>
-              </w:rPr>
-              <w:t>30</w:t>
-            </w:r>
-            <w:r>
-              <w:rPr>
-                <w:sz w:val="20"/>
-                <w:lang w:val="en-SG" w:eastAsia="zh-CN"/>
-              </w:rPr>
-              <w:t xml:space="preserve"> days (exclude 0 day)</w:t>
+              <w:t># voucher received before 30 days (exclude 0 day)</w:t>
             </w:r>
           </w:p>
         </w:tc>
@@ -7703,7 +7562,6 @@
             <w:pPr>
               <w:spacing w:after="0" w:line="240" w:lineRule="auto"/>
               <w:rPr>
-                <w:rFonts w:hint="eastAsia"/>
                 <w:sz w:val="20"/>
                 <w:lang w:val="en-SG" w:eastAsia="zh-CN"/>
               </w:rPr>
@@ -7907,28 +7765,7 @@
                 <w:sz w:val="20"/>
                 <w:lang w:val="en-SG" w:eastAsia="zh-CN"/>
               </w:rPr>
-              <w:t xml:space="preserve"># voucher received before </w:t>
-            </w:r>
-            <w:r>
-              <w:rPr>
-                <w:sz w:val="20"/>
-                <w:lang w:val="en-SG" w:eastAsia="zh-CN"/>
-              </w:rPr>
-              <w:t xml:space="preserve">4 </w:t>
-            </w:r>
-            <w:r>
-              <w:rPr>
-                <w:sz w:val="20"/>
-                <w:lang w:val="en-SG" w:eastAsia="zh-CN"/>
-              </w:rPr>
-              <w:t>days (exclude 0 day)</w:t>
-            </w:r>
-            <w:r>
-              <w:rPr>
-                <w:sz w:val="20"/>
-                <w:lang w:val="en-SG" w:eastAsia="zh-CN"/>
-              </w:rPr>
-              <w:t xml:space="preserve"> </w:t>
+              <w:t xml:space="preserve"># voucher received before 4 days (exclude 0 day) </w:t>
             </w:r>
             <w:r>
               <w:rPr>
@@ -8002,35 +7839,14 @@
                 <w:sz w:val="20"/>
                 <w:lang w:val="en-SG" w:eastAsia="zh-CN"/>
               </w:rPr>
-              <w:t xml:space="preserve"># voucher received before </w:t>
-            </w:r>
-            <w:r>
-              <w:rPr>
-                <w:sz w:val="20"/>
-                <w:lang w:val="en-SG" w:eastAsia="zh-CN"/>
-              </w:rPr>
-              <w:t>2</w:t>
-            </w:r>
-            <w:r>
-              <w:rPr>
-                <w:sz w:val="20"/>
-                <w:lang w:val="en-SG" w:eastAsia="zh-CN"/>
-              </w:rPr>
-              <w:t xml:space="preserve"> days (exclude 0 day)</w:t>
-            </w:r>
-            <w:r>
-              <w:rPr>
-                <w:sz w:val="20"/>
-                <w:lang w:val="en-US"/>
-              </w:rPr>
-              <w:t xml:space="preserve"> </w:t>
-            </w:r>
-            <w:r>
-              <w:rPr>
-                <w:sz w:val="20"/>
-                <w:lang w:val="en-US"/>
-              </w:rPr>
-              <w:t>(6 types)</w:t>
+              <w:t># voucher received before 2 days (exclude 0 day)</w:t>
+            </w:r>
+            <w:r>
+              <w:rPr>
+                <w:sz w:val="20"/>
+                <w:lang w:val="en-US"/>
+              </w:rPr>
+              <w:t xml:space="preserve"> (6 types)</w:t>
             </w:r>
           </w:p>
         </w:tc>
@@ -8049,7 +7865,6 @@
             <w:pPr>
               <w:spacing w:after="0" w:line="240" w:lineRule="auto"/>
               <w:rPr>
-                <w:rFonts w:hint="eastAsia"/>
                 <w:sz w:val="20"/>
                 <w:lang w:val="en-SG" w:eastAsia="zh-CN"/>
               </w:rPr>
@@ -8098,14 +7913,7 @@
                 <w:sz w:val="20"/>
                 <w:lang w:val="en-SG" w:eastAsia="zh-CN"/>
               </w:rPr>
-              <w:t># voucher received before 30 days (exclude 0 day)</w:t>
-            </w:r>
-            <w:r>
-              <w:rPr>
-                <w:sz w:val="20"/>
-                <w:lang w:val="en-SG" w:eastAsia="zh-CN"/>
-              </w:rPr>
-              <w:t xml:space="preserve">  </w:t>
+              <w:t xml:space="preserve"># voucher received before 30 days (exclude 0 day)  </w:t>
             </w:r>
             <w:r>
               <w:rPr>
@@ -8341,21 +8149,7 @@
                 <w:sz w:val="20"/>
                 <w:lang w:val="en-SG" w:eastAsia="zh-CN"/>
               </w:rPr>
-              <w:t xml:space="preserve">before </w:t>
-            </w:r>
-            <w:r>
-              <w:rPr>
-                <w:sz w:val="20"/>
-                <w:lang w:val="en-SG" w:eastAsia="zh-CN"/>
-              </w:rPr>
-              <w:t xml:space="preserve">4 </w:t>
-            </w:r>
-            <w:r>
-              <w:rPr>
-                <w:sz w:val="20"/>
-                <w:lang w:val="en-SG" w:eastAsia="zh-CN"/>
-              </w:rPr>
-              <w:t>days (exclude 0 day)</w:t>
+              <w:t>before 4 days (exclude 0 day)</w:t>
             </w:r>
           </w:p>
         </w:tc>
@@ -8436,21 +8230,7 @@
                 <w:sz w:val="20"/>
                 <w:lang w:val="en-SG" w:eastAsia="zh-CN"/>
               </w:rPr>
-              <w:t xml:space="preserve">before </w:t>
-            </w:r>
-            <w:r>
-              <w:rPr>
-                <w:sz w:val="20"/>
-                <w:lang w:val="en-SG" w:eastAsia="zh-CN"/>
-              </w:rPr>
-              <w:t>2</w:t>
-            </w:r>
-            <w:r>
-              <w:rPr>
-                <w:sz w:val="20"/>
-                <w:lang w:val="en-SG" w:eastAsia="zh-CN"/>
-              </w:rPr>
-              <w:t xml:space="preserve"> days (exclude 0 day)</w:t>
+              <w:t>before 2 days (exclude 0 day)</w:t>
             </w:r>
           </w:p>
         </w:tc>
@@ -8531,21 +8311,7 @@
                 <w:sz w:val="20"/>
                 <w:lang w:val="en-SG" w:eastAsia="zh-CN"/>
               </w:rPr>
-              <w:t xml:space="preserve">before </w:t>
-            </w:r>
-            <w:r>
-              <w:rPr>
-                <w:sz w:val="20"/>
-                <w:lang w:val="en-SG" w:eastAsia="zh-CN"/>
-              </w:rPr>
-              <w:t>30</w:t>
-            </w:r>
-            <w:r>
-              <w:rPr>
-                <w:sz w:val="20"/>
-                <w:lang w:val="en-SG" w:eastAsia="zh-CN"/>
-              </w:rPr>
-              <w:t xml:space="preserve"> days (exclude 0 day)</w:t>
+              <w:t>before 30 days (exclude 0 day)</w:t>
             </w:r>
           </w:p>
         </w:tc>
@@ -8788,28 +8554,7 @@
                 <w:sz w:val="20"/>
                 <w:lang w:val="en-SG" w:eastAsia="zh-CN"/>
               </w:rPr>
-              <w:t xml:space="preserve">before </w:t>
-            </w:r>
-            <w:r>
-              <w:rPr>
-                <w:sz w:val="20"/>
-                <w:lang w:val="en-SG" w:eastAsia="zh-CN"/>
-              </w:rPr>
-              <w:t xml:space="preserve">4 </w:t>
-            </w:r>
-            <w:r>
-              <w:rPr>
-                <w:sz w:val="20"/>
-                <w:lang w:val="en-SG" w:eastAsia="zh-CN"/>
-              </w:rPr>
-              <w:t>days (exclude 0 day)</w:t>
-            </w:r>
-            <w:r>
-              <w:rPr>
-                <w:sz w:val="20"/>
-                <w:lang w:val="en-SG" w:eastAsia="zh-CN"/>
-              </w:rPr>
-              <w:t xml:space="preserve"> </w:t>
+              <w:t xml:space="preserve">before 4 days (exclude 0 day) </w:t>
             </w:r>
             <w:r>
               <w:rPr>
@@ -8897,28 +8642,7 @@
                 <w:sz w:val="20"/>
                 <w:lang w:val="en-SG" w:eastAsia="zh-CN"/>
               </w:rPr>
-              <w:t xml:space="preserve">before </w:t>
-            </w:r>
-            <w:r>
-              <w:rPr>
-                <w:sz w:val="20"/>
-                <w:lang w:val="en-SG" w:eastAsia="zh-CN"/>
-              </w:rPr>
-              <w:t>2</w:t>
-            </w:r>
-            <w:r>
-              <w:rPr>
-                <w:sz w:val="20"/>
-                <w:lang w:val="en-SG" w:eastAsia="zh-CN"/>
-              </w:rPr>
-              <w:t xml:space="preserve"> days (exclude 0 day)</w:t>
-            </w:r>
-            <w:r>
-              <w:rPr>
-                <w:sz w:val="20"/>
-                <w:lang w:val="en-SG" w:eastAsia="zh-CN"/>
-              </w:rPr>
-              <w:t xml:space="preserve"> </w:t>
+              <w:t xml:space="preserve">before 2 days (exclude 0 day) </w:t>
             </w:r>
             <w:r>
               <w:rPr>
@@ -9006,28 +8730,7 @@
                 <w:sz w:val="20"/>
                 <w:lang w:val="en-SG" w:eastAsia="zh-CN"/>
               </w:rPr>
-              <w:t xml:space="preserve">before </w:t>
-            </w:r>
-            <w:r>
-              <w:rPr>
-                <w:sz w:val="20"/>
-                <w:lang w:val="en-SG" w:eastAsia="zh-CN"/>
-              </w:rPr>
-              <w:t>30</w:t>
-            </w:r>
-            <w:r>
-              <w:rPr>
-                <w:sz w:val="20"/>
-                <w:lang w:val="en-SG" w:eastAsia="zh-CN"/>
-              </w:rPr>
-              <w:t xml:space="preserve"> days (exclude 0 day)</w:t>
-            </w:r>
-            <w:r>
-              <w:rPr>
-                <w:sz w:val="20"/>
-                <w:lang w:val="en-SG" w:eastAsia="zh-CN"/>
-              </w:rPr>
-              <w:t xml:space="preserve"> </w:t>
+              <w:t xml:space="preserve">before 30 days (exclude 0 day) </w:t>
             </w:r>
             <w:r>
               <w:rPr>
@@ -9208,14 +8911,7 @@
                 <w:sz w:val="20"/>
                 <w:lang w:val="en-SG" w:eastAsia="zh-CN"/>
               </w:rPr>
-              <w:t xml:space="preserve">sessions </w:t>
-            </w:r>
-            <w:r>
-              <w:rPr>
-                <w:sz w:val="20"/>
-                <w:lang w:val="en-SG" w:eastAsia="zh-CN"/>
-              </w:rPr>
-              <w:t xml:space="preserve">before 7 days (exclude 0 day) </w:t>
+              <w:t xml:space="preserve">sessions before 7 days (exclude 0 day) </w:t>
             </w:r>
             <w:r>
               <w:rPr>
@@ -9241,7 +8937,6 @@
             <w:pPr>
               <w:spacing w:after="0" w:line="240" w:lineRule="auto"/>
               <w:rPr>
-                <w:rFonts w:hint="eastAsia"/>
                 <w:sz w:val="20"/>
                 <w:lang w:val="en-SG" w:eastAsia="zh-CN"/>
               </w:rPr>
@@ -9305,28 +9000,7 @@
                 <w:sz w:val="20"/>
                 <w:lang w:val="en-SG" w:eastAsia="zh-CN"/>
               </w:rPr>
-              <w:t xml:space="preserve">sessions before </w:t>
-            </w:r>
-            <w:r>
-              <w:rPr>
-                <w:sz w:val="20"/>
-                <w:lang w:val="en-SG" w:eastAsia="zh-CN"/>
-              </w:rPr>
-              <w:t xml:space="preserve">4 </w:t>
-            </w:r>
-            <w:r>
-              <w:rPr>
-                <w:sz w:val="20"/>
-                <w:lang w:val="en-SG" w:eastAsia="zh-CN"/>
-              </w:rPr>
-              <w:t>days (exclude 0 day)</w:t>
-            </w:r>
-            <w:r>
-              <w:rPr>
-                <w:sz w:val="20"/>
-                <w:lang w:val="en-SG" w:eastAsia="zh-CN"/>
-              </w:rPr>
-              <w:t xml:space="preserve"> </w:t>
+              <w:t xml:space="preserve">sessions before 4 days (exclude 0 day) </w:t>
             </w:r>
             <w:r>
               <w:rPr>
@@ -9352,7 +9026,6 @@
             <w:pPr>
               <w:spacing w:after="0" w:line="240" w:lineRule="auto"/>
               <w:rPr>
-                <w:rFonts w:hint="eastAsia"/>
                 <w:sz w:val="20"/>
                 <w:lang w:val="en-SG" w:eastAsia="zh-CN"/>
               </w:rPr>
@@ -9416,28 +9089,7 @@
                 <w:sz w:val="20"/>
                 <w:lang w:val="en-SG" w:eastAsia="zh-CN"/>
               </w:rPr>
-              <w:t xml:space="preserve">sessions before </w:t>
-            </w:r>
-            <w:r>
-              <w:rPr>
-                <w:sz w:val="20"/>
-                <w:lang w:val="en-SG" w:eastAsia="zh-CN"/>
-              </w:rPr>
-              <w:t>2</w:t>
-            </w:r>
-            <w:r>
-              <w:rPr>
-                <w:sz w:val="20"/>
-                <w:lang w:val="en-SG" w:eastAsia="zh-CN"/>
-              </w:rPr>
-              <w:t xml:space="preserve"> days (exclude 0 day)</w:t>
-            </w:r>
-            <w:r>
-              <w:rPr>
-                <w:sz w:val="20"/>
-                <w:lang w:val="en-SG" w:eastAsia="zh-CN"/>
-              </w:rPr>
-              <w:t xml:space="preserve"> </w:t>
+              <w:t xml:space="preserve">sessions before 2 days (exclude 0 day) </w:t>
             </w:r>
             <w:r>
               <w:rPr>
@@ -9463,7 +9115,6 @@
             <w:pPr>
               <w:spacing w:after="0" w:line="240" w:lineRule="auto"/>
               <w:rPr>
-                <w:rFonts w:hint="eastAsia"/>
                 <w:sz w:val="20"/>
                 <w:lang w:val="en-US" w:eastAsia="zh-CN"/>
               </w:rPr>
@@ -9528,7 +9179,6 @@
             <w:pPr>
               <w:cnfStyle w:val="100000000000" w:firstRow="1" w:lastRow="0" w:firstColumn="0" w:lastColumn="0" w:oddVBand="0" w:evenVBand="0" w:oddHBand="0" w:evenHBand="0" w:firstRowFirstColumn="0" w:firstRowLastColumn="0" w:lastRowFirstColumn="0" w:lastRowLastColumn="0"/>
               <w:rPr>
-                <w:rFonts w:hint="eastAsia"/>
                 <w:lang w:eastAsia="zh-CN"/>
               </w:rPr>
             </w:pPr>
@@ -9681,7 +9331,6 @@
             <w:pPr>
               <w:cnfStyle w:val="000000100000" w:firstRow="0" w:lastRow="0" w:firstColumn="0" w:lastColumn="0" w:oddVBand="0" w:evenVBand="0" w:oddHBand="1" w:evenHBand="0" w:firstRowFirstColumn="0" w:firstRowLastColumn="0" w:lastRowFirstColumn="0" w:lastRowLastColumn="0"/>
               <w:rPr>
-                <w:rFonts w:hint="eastAsia"/>
                 <w:lang w:eastAsia="zh-CN"/>
               </w:rPr>
             </w:pPr>
@@ -9781,7 +9430,6 @@
             <w:pPr>
               <w:cnfStyle w:val="000000100000" w:firstRow="0" w:lastRow="0" w:firstColumn="0" w:lastColumn="0" w:oddVBand="0" w:evenVBand="0" w:oddHBand="1" w:evenHBand="0" w:firstRowFirstColumn="0" w:firstRowLastColumn="0" w:lastRowFirstColumn="0" w:lastRowLastColumn="0"/>
               <w:rPr>
-                <w:rFonts w:hint="eastAsia"/>
                 <w:lang w:eastAsia="zh-CN"/>
               </w:rPr>
             </w:pPr>
@@ -9859,17 +9507,107 @@
           <w:p>
             <w:pPr>
               <w:rPr>
+                <w:b w:val="0"/>
+                <w:lang w:eastAsia="zh-CN"/>
+              </w:rPr>
+            </w:pPr>
+            <w:r>
+              <w:rPr>
+                <w:b w:val="0"/>
+                <w:lang w:eastAsia="zh-CN"/>
+              </w:rPr>
+              <w:t>Isweekend</w:t>
+            </w:r>
+          </w:p>
+        </w:tc>
+        <w:tc>
+          <w:tcPr>
+            <w:tcW w:w="4375" w:type="dxa"/>
+          </w:tcPr>
+          <w:p>
+            <w:pPr>
+              <w:cnfStyle w:val="000000100000" w:firstRow="0" w:lastRow="0" w:firstColumn="0" w:lastColumn="0" w:oddVBand="0" w:evenVBand="0" w:oddHBand="1" w:evenHBand="0" w:firstRowFirstColumn="0" w:firstRowLastColumn="0" w:lastRowFirstColumn="0" w:lastRowLastColumn="0"/>
+              <w:rPr>
+                <w:lang w:eastAsia="zh-CN"/>
+              </w:rPr>
+            </w:pPr>
+            <w:r>
+              <w:rPr>
+                <w:lang w:eastAsia="zh-CN"/>
+              </w:rPr>
+              <w:t>X303</w:t>
+            </w:r>
+          </w:p>
+        </w:tc>
+      </w:tr>
+      <w:tr>
+        <w:trPr>
+          <w:cnfStyle w:val="000000010000" w:firstRow="0" w:lastRow="0" w:firstColumn="0" w:lastColumn="0" w:oddVBand="0" w:evenVBand="0" w:oddHBand="0" w:evenHBand="1" w:firstRowFirstColumn="0" w:firstRowLastColumn="0" w:lastRowFirstColumn="0" w:lastRowLastColumn="0"/>
+        </w:trPr>
+        <w:tc>
+          <w:tcPr>
+            <w:cnfStyle w:val="001000000000" w:firstRow="0" w:lastRow="0" w:firstColumn="1" w:lastColumn="0" w:oddVBand="0" w:evenVBand="0" w:oddHBand="0" w:evenHBand="0" w:firstRowFirstColumn="0" w:firstRowLastColumn="0" w:lastRowFirstColumn="0" w:lastRowLastColumn="0"/>
+            <w:tcW w:w="4375" w:type="dxa"/>
+          </w:tcPr>
+          <w:p>
+            <w:pPr>
+              <w:rPr>
+                <w:b w:val="0"/>
+                <w:lang w:eastAsia="zh-CN"/>
+              </w:rPr>
+            </w:pPr>
+            <w:r>
+              <w:rPr>
+                <w:b w:val="0"/>
+                <w:lang w:eastAsia="zh-CN"/>
+              </w:rPr>
+              <w:t>Is holiday</w:t>
+            </w:r>
+          </w:p>
+        </w:tc>
+        <w:tc>
+          <w:tcPr>
+            <w:tcW w:w="4375" w:type="dxa"/>
+          </w:tcPr>
+          <w:p>
+            <w:pPr>
+              <w:cnfStyle w:val="000000010000" w:firstRow="0" w:lastRow="0" w:firstColumn="0" w:lastColumn="0" w:oddVBand="0" w:evenVBand="0" w:oddHBand="0" w:evenHBand="1" w:firstRowFirstColumn="0" w:firstRowLastColumn="0" w:lastRowFirstColumn="0" w:lastRowLastColumn="0"/>
+              <w:rPr>
+                <w:lang w:eastAsia="zh-CN"/>
+              </w:rPr>
+            </w:pPr>
+            <w:r>
+              <w:rPr>
+                <w:lang w:eastAsia="zh-CN"/>
+              </w:rPr>
+              <w:t>X304</w:t>
+            </w:r>
+          </w:p>
+        </w:tc>
+      </w:tr>
+      <w:tr>
+        <w:trPr>
+          <w:cnfStyle w:val="000000100000" w:firstRow="0" w:lastRow="0" w:firstColumn="0" w:lastColumn="0" w:oddVBand="0" w:evenVBand="0" w:oddHBand="1" w:evenHBand="0" w:firstRowFirstColumn="0" w:firstRowLastColumn="0" w:lastRowFirstColumn="0" w:lastRowLastColumn="0"/>
+        </w:trPr>
+        <w:tc>
+          <w:tcPr>
+            <w:cnfStyle w:val="001000000000" w:firstRow="0" w:lastRow="0" w:firstColumn="1" w:lastColumn="0" w:oddVBand="0" w:evenVBand="0" w:oddHBand="0" w:evenHBand="0" w:firstRowFirstColumn="0" w:firstRowLastColumn="0" w:lastRowFirstColumn="0" w:lastRowLastColumn="0"/>
+            <w:tcW w:w="4375" w:type="dxa"/>
+          </w:tcPr>
+          <w:p>
+            <w:pPr>
+              <w:rPr>
+                <w:b w:val="0"/>
+                <w:lang w:eastAsia="zh-CN"/>
+              </w:rPr>
+            </w:pPr>
+            <w:r>
+              <w:rPr>
                 <w:rFonts w:hint="eastAsia"/>
                 <w:b w:val="0"/>
                 <w:lang w:eastAsia="zh-CN"/>
               </w:rPr>
-            </w:pPr>
-            <w:r>
-              <w:rPr>
-                <w:b w:val="0"/>
-                <w:lang w:eastAsia="zh-CN"/>
-              </w:rPr>
-              <w:t>Isweekend</w:t>
+              <w:t># total vouchers</w:t>
             </w:r>
           </w:p>
         </w:tc>
@@ -9881,15 +9619,14 @@
             <w:pPr>
               <w:cnfStyle w:val="000000100000" w:firstRow="0" w:lastRow="0" w:firstColumn="0" w:lastColumn="0" w:oddVBand="0" w:evenVBand="0" w:oddHBand="1" w:evenHBand="0" w:firstRowFirstColumn="0" w:firstRowLastColumn="0" w:lastRowFirstColumn="0" w:lastRowLastColumn="0"/>
               <w:rPr>
-                <w:rFonts w:hint="eastAsia"/>
-                <w:lang w:eastAsia="zh-CN"/>
-              </w:rPr>
-            </w:pPr>
-            <w:r>
-              <w:rPr>
-                <w:lang w:eastAsia="zh-CN"/>
-              </w:rPr>
-              <w:t>X303</w:t>
+                <w:lang w:eastAsia="zh-CN"/>
+              </w:rPr>
+            </w:pPr>
+            <w:r>
+              <w:rPr>
+                <w:lang w:eastAsia="zh-CN"/>
+              </w:rPr>
+              <w:t>X305</w:t>
             </w:r>
           </w:p>
         </w:tc>
@@ -9906,17 +9643,17 @@
           <w:p>
             <w:pPr>
               <w:rPr>
+                <w:b w:val="0"/>
+                <w:lang w:eastAsia="zh-CN"/>
+              </w:rPr>
+            </w:pPr>
+            <w:r>
+              <w:rPr>
                 <w:rFonts w:hint="eastAsia"/>
                 <w:b w:val="0"/>
                 <w:lang w:eastAsia="zh-CN"/>
               </w:rPr>
-            </w:pPr>
-            <w:r>
-              <w:rPr>
-                <w:b w:val="0"/>
-                <w:lang w:eastAsia="zh-CN"/>
-              </w:rPr>
-              <w:t>Is holiday</w:t>
+              <w:t># used vouchers</w:t>
             </w:r>
           </w:p>
         </w:tc>
@@ -9928,15 +9665,14 @@
             <w:pPr>
               <w:cnfStyle w:val="000000010000" w:firstRow="0" w:lastRow="0" w:firstColumn="0" w:lastColumn="0" w:oddVBand="0" w:evenVBand="0" w:oddHBand="0" w:evenHBand="1" w:firstRowFirstColumn="0" w:firstRowLastColumn="0" w:lastRowFirstColumn="0" w:lastRowLastColumn="0"/>
               <w:rPr>
-                <w:rFonts w:hint="eastAsia"/>
-                <w:lang w:eastAsia="zh-CN"/>
-              </w:rPr>
-            </w:pPr>
-            <w:r>
-              <w:rPr>
-                <w:lang w:eastAsia="zh-CN"/>
-              </w:rPr>
-              <w:t>X304</w:t>
+                <w:lang w:eastAsia="zh-CN"/>
+              </w:rPr>
+            </w:pPr>
+            <w:r>
+              <w:rPr>
+                <w:lang w:eastAsia="zh-CN"/>
+              </w:rPr>
+              <w:t>X306</w:t>
             </w:r>
           </w:p>
         </w:tc>
@@ -9953,10 +9689,55 @@
           <w:p>
             <w:pPr>
               <w:rPr>
+                <w:b w:val="0"/>
+                <w:lang w:eastAsia="zh-CN"/>
+              </w:rPr>
+            </w:pPr>
+            <w:r>
+              <w:rPr>
                 <w:rFonts w:hint="eastAsia"/>
                 <w:b w:val="0"/>
                 <w:lang w:eastAsia="zh-CN"/>
               </w:rPr>
+              <w:t># unused vouchers</w:t>
+            </w:r>
+          </w:p>
+        </w:tc>
+        <w:tc>
+          <w:tcPr>
+            <w:tcW w:w="4375" w:type="dxa"/>
+          </w:tcPr>
+          <w:p>
+            <w:pPr>
+              <w:cnfStyle w:val="000000100000" w:firstRow="0" w:lastRow="0" w:firstColumn="0" w:lastColumn="0" w:oddVBand="0" w:evenVBand="0" w:oddHBand="1" w:evenHBand="0" w:firstRowFirstColumn="0" w:firstRowLastColumn="0" w:lastRowFirstColumn="0" w:lastRowLastColumn="0"/>
+              <w:rPr>
+                <w:lang w:eastAsia="zh-CN"/>
+              </w:rPr>
+            </w:pPr>
+            <w:r>
+              <w:rPr>
+                <w:lang w:eastAsia="zh-CN"/>
+              </w:rPr>
+              <w:t>X307</w:t>
+            </w:r>
+          </w:p>
+        </w:tc>
+      </w:tr>
+      <w:tr>
+        <w:trPr>
+          <w:cnfStyle w:val="000000010000" w:firstRow="0" w:lastRow="0" w:firstColumn="0" w:lastColumn="0" w:oddVBand="0" w:evenVBand="0" w:oddHBand="0" w:evenHBand="1" w:firstRowFirstColumn="0" w:firstRowLastColumn="0" w:lastRowFirstColumn="0" w:lastRowLastColumn="0"/>
+        </w:trPr>
+        <w:tc>
+          <w:tcPr>
+            <w:cnfStyle w:val="001000000000" w:firstRow="0" w:lastRow="0" w:firstColumn="1" w:lastColumn="0" w:oddVBand="0" w:evenVBand="0" w:oddHBand="0" w:evenHBand="0" w:firstRowFirstColumn="0" w:firstRowLastColumn="0" w:lastRowFirstColumn="0" w:lastRowLastColumn="0"/>
+            <w:tcW w:w="4375" w:type="dxa"/>
+          </w:tcPr>
+          <w:p>
+            <w:pPr>
+              <w:rPr>
+                <w:b w:val="0"/>
+                <w:lang w:eastAsia="zh-CN"/>
+              </w:rPr>
             </w:pPr>
             <w:r>
               <w:rPr>
@@ -9964,7 +9745,7 @@
                 <w:b w:val="0"/>
                 <w:lang w:eastAsia="zh-CN"/>
               </w:rPr>
-              <w:t># total vouchers</w:t>
+              <w:t># total price all</w:t>
             </w:r>
           </w:p>
         </w:tc>
@@ -9974,24 +9755,23 @@
           </w:tcPr>
           <w:p>
             <w:pPr>
-              <w:cnfStyle w:val="000000100000" w:firstRow="0" w:lastRow="0" w:firstColumn="0" w:lastColumn="0" w:oddVBand="0" w:evenVBand="0" w:oddHBand="1" w:evenHBand="0" w:firstRowFirstColumn="0" w:firstRowLastColumn="0" w:lastRowFirstColumn="0" w:lastRowLastColumn="0"/>
-              <w:rPr>
-                <w:rFonts w:hint="eastAsia"/>
-                <w:lang w:eastAsia="zh-CN"/>
-              </w:rPr>
-            </w:pPr>
-            <w:r>
-              <w:rPr>
-                <w:lang w:eastAsia="zh-CN"/>
-              </w:rPr>
-              <w:t>X305</w:t>
-            </w:r>
-          </w:p>
-        </w:tc>
-      </w:tr>
-      <w:tr>
-        <w:trPr>
-          <w:cnfStyle w:val="000000010000" w:firstRow="0" w:lastRow="0" w:firstColumn="0" w:lastColumn="0" w:oddVBand="0" w:evenVBand="0" w:oddHBand="0" w:evenHBand="1" w:firstRowFirstColumn="0" w:firstRowLastColumn="0" w:lastRowFirstColumn="0" w:lastRowLastColumn="0"/>
+              <w:cnfStyle w:val="000000010000" w:firstRow="0" w:lastRow="0" w:firstColumn="0" w:lastColumn="0" w:oddVBand="0" w:evenVBand="0" w:oddHBand="0" w:evenHBand="1" w:firstRowFirstColumn="0" w:firstRowLastColumn="0" w:lastRowFirstColumn="0" w:lastRowLastColumn="0"/>
+              <w:rPr>
+                <w:lang w:eastAsia="zh-CN"/>
+              </w:rPr>
+            </w:pPr>
+            <w:r>
+              <w:rPr>
+                <w:lang w:eastAsia="zh-CN"/>
+              </w:rPr>
+              <w:t>X308</w:t>
+            </w:r>
+          </w:p>
+        </w:tc>
+      </w:tr>
+      <w:tr>
+        <w:trPr>
+          <w:cnfStyle w:val="000000100000" w:firstRow="0" w:lastRow="0" w:firstColumn="0" w:lastColumn="0" w:oddVBand="0" w:evenVBand="0" w:oddHBand="1" w:evenHBand="0" w:firstRowFirstColumn="0" w:firstRowLastColumn="0" w:lastRowFirstColumn="0" w:lastRowLastColumn="0"/>
         </w:trPr>
         <w:tc>
           <w:tcPr>
@@ -10001,18 +9781,54 @@
           <w:p>
             <w:pPr>
               <w:rPr>
+                <w:b w:val="0"/>
+                <w:lang w:eastAsia="zh-CN"/>
+              </w:rPr>
+            </w:pPr>
+            <w:r>
+              <w:rPr>
                 <w:rFonts w:hint="eastAsia"/>
                 <w:b w:val="0"/>
                 <w:lang w:eastAsia="zh-CN"/>
               </w:rPr>
-            </w:pPr>
+              <w:t xml:space="preserve"># </w:t>
+            </w:r>
+            <w:r>
+              <w:rPr>
+                <w:b w:val="0"/>
+                <w:lang w:eastAsia="zh-CN"/>
+              </w:rPr>
+              <w:t xml:space="preserve">total </w:t>
+            </w:r>
             <w:r>
               <w:rPr>
                 <w:rFonts w:hint="eastAsia"/>
                 <w:b w:val="0"/>
                 <w:lang w:eastAsia="zh-CN"/>
               </w:rPr>
-              <w:t># used vouchers</w:t>
+              <w:t xml:space="preserve">price </w:t>
+            </w:r>
+            <w:r>
+              <w:rPr>
+                <w:b w:val="0"/>
+                <w:lang w:eastAsia="zh-CN"/>
+              </w:rPr>
+              <w:t xml:space="preserve">(use </w:t>
+            </w:r>
+            <w:r>
+              <w:rPr>
+                <w:rFonts w:hint="eastAsia"/>
+                <w:b w:val="0"/>
+                <w:lang w:eastAsia="zh-CN"/>
+              </w:rPr>
+              <w:t>voucher</w:t>
+            </w:r>
+            <w:r>
+              <w:rPr>
+                <w:b w:val="0"/>
+                <w:lang w:eastAsia="zh-CN"/>
+              </w:rPr>
+              <w:t>)</w:t>
             </w:r>
           </w:p>
         </w:tc>
@@ -10022,24 +9838,23 @@
           </w:tcPr>
           <w:p>
             <w:pPr>
-              <w:cnfStyle w:val="000000010000" w:firstRow="0" w:lastRow="0" w:firstColumn="0" w:lastColumn="0" w:oddVBand="0" w:evenVBand="0" w:oddHBand="0" w:evenHBand="1" w:firstRowFirstColumn="0" w:firstRowLastColumn="0" w:lastRowFirstColumn="0" w:lastRowLastColumn="0"/>
-              <w:rPr>
-                <w:rFonts w:hint="eastAsia"/>
-                <w:lang w:eastAsia="zh-CN"/>
-              </w:rPr>
-            </w:pPr>
-            <w:r>
-              <w:rPr>
-                <w:lang w:eastAsia="zh-CN"/>
-              </w:rPr>
-              <w:t>X306</w:t>
-            </w:r>
-          </w:p>
-        </w:tc>
-      </w:tr>
-      <w:tr>
-        <w:trPr>
-          <w:cnfStyle w:val="000000100000" w:firstRow="0" w:lastRow="0" w:firstColumn="0" w:lastColumn="0" w:oddVBand="0" w:evenVBand="0" w:oddHBand="1" w:evenHBand="0" w:firstRowFirstColumn="0" w:firstRowLastColumn="0" w:lastRowFirstColumn="0" w:lastRowLastColumn="0"/>
+              <w:cnfStyle w:val="000000100000" w:firstRow="0" w:lastRow="0" w:firstColumn="0" w:lastColumn="0" w:oddVBand="0" w:evenVBand="0" w:oddHBand="1" w:evenHBand="0" w:firstRowFirstColumn="0" w:firstRowLastColumn="0" w:lastRowFirstColumn="0" w:lastRowLastColumn="0"/>
+              <w:rPr>
+                <w:lang w:eastAsia="zh-CN"/>
+              </w:rPr>
+            </w:pPr>
+            <w:r>
+              <w:rPr>
+                <w:lang w:eastAsia="zh-CN"/>
+              </w:rPr>
+              <w:t>X309</w:t>
+            </w:r>
+          </w:p>
+        </w:tc>
+      </w:tr>
+      <w:tr>
+        <w:trPr>
+          <w:cnfStyle w:val="000000010000" w:firstRow="0" w:lastRow="0" w:firstColumn="0" w:lastColumn="0" w:oddVBand="0" w:evenVBand="0" w:oddHBand="0" w:evenHBand="1" w:firstRowFirstColumn="0" w:firstRowLastColumn="0" w:lastRowFirstColumn="0" w:lastRowLastColumn="0"/>
         </w:trPr>
         <w:tc>
           <w:tcPr>
@@ -10049,18 +9864,54 @@
           <w:p>
             <w:pPr>
               <w:rPr>
+                <w:b w:val="0"/>
+                <w:lang w:eastAsia="zh-CN"/>
+              </w:rPr>
+            </w:pPr>
+            <w:r>
+              <w:rPr>
                 <w:rFonts w:hint="eastAsia"/>
                 <w:b w:val="0"/>
                 <w:lang w:eastAsia="zh-CN"/>
               </w:rPr>
-            </w:pPr>
+              <w:t xml:space="preserve"># </w:t>
+            </w:r>
+            <w:r>
+              <w:rPr>
+                <w:b w:val="0"/>
+                <w:lang w:eastAsia="zh-CN"/>
+              </w:rPr>
+              <w:t xml:space="preserve">total </w:t>
+            </w:r>
             <w:r>
               <w:rPr>
                 <w:rFonts w:hint="eastAsia"/>
                 <w:b w:val="0"/>
                 <w:lang w:eastAsia="zh-CN"/>
               </w:rPr>
-              <w:t># unused vouchers</w:t>
+              <w:t xml:space="preserve">price </w:t>
+            </w:r>
+            <w:r>
+              <w:rPr>
+                <w:b w:val="0"/>
+                <w:lang w:eastAsia="zh-CN"/>
+              </w:rPr>
+              <w:t xml:space="preserve">(not use </w:t>
+            </w:r>
+            <w:r>
+              <w:rPr>
+                <w:rFonts w:hint="eastAsia"/>
+                <w:b w:val="0"/>
+                <w:lang w:eastAsia="zh-CN"/>
+              </w:rPr>
+              <w:t>voucher</w:t>
+            </w:r>
+            <w:r>
+              <w:rPr>
+                <w:b w:val="0"/>
+                <w:lang w:eastAsia="zh-CN"/>
+              </w:rPr>
+              <w:t>)</w:t>
             </w:r>
           </w:p>
         </w:tc>
@@ -10070,24 +9921,23 @@
           </w:tcPr>
           <w:p>
             <w:pPr>
-              <w:cnfStyle w:val="000000100000" w:firstRow="0" w:lastRow="0" w:firstColumn="0" w:lastColumn="0" w:oddVBand="0" w:evenVBand="0" w:oddHBand="1" w:evenHBand="0" w:firstRowFirstColumn="0" w:firstRowLastColumn="0" w:lastRowFirstColumn="0" w:lastRowLastColumn="0"/>
-              <w:rPr>
-                <w:rFonts w:hint="eastAsia"/>
-                <w:lang w:eastAsia="zh-CN"/>
-              </w:rPr>
-            </w:pPr>
-            <w:r>
-              <w:rPr>
-                <w:lang w:eastAsia="zh-CN"/>
-              </w:rPr>
-              <w:t>X307</w:t>
-            </w:r>
-          </w:p>
-        </w:tc>
-      </w:tr>
-      <w:tr>
-        <w:trPr>
-          <w:cnfStyle w:val="000000010000" w:firstRow="0" w:lastRow="0" w:firstColumn="0" w:lastColumn="0" w:oddVBand="0" w:evenVBand="0" w:oddHBand="0" w:evenHBand="1" w:firstRowFirstColumn="0" w:firstRowLastColumn="0" w:lastRowFirstColumn="0" w:lastRowLastColumn="0"/>
+              <w:cnfStyle w:val="000000010000" w:firstRow="0" w:lastRow="0" w:firstColumn="0" w:lastColumn="0" w:oddVBand="0" w:evenVBand="0" w:oddHBand="0" w:evenHBand="1" w:firstRowFirstColumn="0" w:firstRowLastColumn="0" w:lastRowFirstColumn="0" w:lastRowLastColumn="0"/>
+              <w:rPr>
+                <w:lang w:eastAsia="zh-CN"/>
+              </w:rPr>
+            </w:pPr>
+            <w:r>
+              <w:rPr>
+                <w:lang w:eastAsia="zh-CN"/>
+              </w:rPr>
+              <w:t>X310</w:t>
+            </w:r>
+          </w:p>
+        </w:tc>
+      </w:tr>
+      <w:tr>
+        <w:trPr>
+          <w:cnfStyle w:val="000000100000" w:firstRow="0" w:lastRow="0" w:firstColumn="0" w:lastColumn="0" w:oddVBand="0" w:evenVBand="0" w:oddHBand="1" w:evenHBand="0" w:firstRowFirstColumn="0" w:firstRowLastColumn="0" w:lastRowFirstColumn="0" w:lastRowLastColumn="0"/>
         </w:trPr>
         <w:tc>
           <w:tcPr>
@@ -10097,10 +9947,54 @@
           <w:p>
             <w:pPr>
               <w:rPr>
+                <w:b w:val="0"/>
+                <w:lang w:eastAsia="zh-CN"/>
+              </w:rPr>
+            </w:pPr>
+            <w:r>
+              <w:rPr>
                 <w:rFonts w:hint="eastAsia"/>
                 <w:b w:val="0"/>
                 <w:lang w:eastAsia="zh-CN"/>
               </w:rPr>
+              <w:t># transactions</w:t>
+            </w:r>
+          </w:p>
+        </w:tc>
+        <w:tc>
+          <w:tcPr>
+            <w:tcW w:w="4375" w:type="dxa"/>
+          </w:tcPr>
+          <w:p>
+            <w:pPr>
+              <w:cnfStyle w:val="000000100000" w:firstRow="0" w:lastRow="0" w:firstColumn="0" w:lastColumn="0" w:oddVBand="0" w:evenVBand="0" w:oddHBand="1" w:evenHBand="0" w:firstRowFirstColumn="0" w:firstRowLastColumn="0" w:lastRowFirstColumn="0" w:lastRowLastColumn="0"/>
+              <w:rPr>
+                <w:lang w:eastAsia="zh-CN"/>
+              </w:rPr>
+            </w:pPr>
+            <w:r>
+              <w:rPr>
+                <w:lang w:eastAsia="zh-CN"/>
+              </w:rPr>
+              <w:t>X311</w:t>
+            </w:r>
+          </w:p>
+        </w:tc>
+      </w:tr>
+      <w:tr>
+        <w:trPr>
+          <w:cnfStyle w:val="000000010000" w:firstRow="0" w:lastRow="0" w:firstColumn="0" w:lastColumn="0" w:oddVBand="0" w:evenVBand="0" w:oddHBand="0" w:evenHBand="1" w:firstRowFirstColumn="0" w:firstRowLastColumn="0" w:lastRowFirstColumn="0" w:lastRowLastColumn="0"/>
+        </w:trPr>
+        <w:tc>
+          <w:tcPr>
+            <w:cnfStyle w:val="001000000000" w:firstRow="0" w:lastRow="0" w:firstColumn="1" w:lastColumn="0" w:oddVBand="0" w:evenVBand="0" w:oddHBand="0" w:evenHBand="0" w:firstRowFirstColumn="0" w:firstRowLastColumn="0" w:lastRowFirstColumn="0" w:lastRowLastColumn="0"/>
+            <w:tcW w:w="4375" w:type="dxa"/>
+          </w:tcPr>
+          <w:p>
+            <w:pPr>
+              <w:rPr>
+                <w:lang w:eastAsia="zh-CN"/>
+              </w:rPr>
             </w:pPr>
             <w:r>
               <w:rPr>
@@ -10108,7 +10002,29 @@
                 <w:b w:val="0"/>
                 <w:lang w:eastAsia="zh-CN"/>
               </w:rPr>
-              <w:t># total price all</w:t>
+              <w:t xml:space="preserve"># transition </w:t>
+            </w:r>
+            <w:r>
+              <w:rPr>
+                <w:b w:val="0"/>
+                <w:lang w:eastAsia="zh-CN"/>
+              </w:rPr>
+              <w:t>(</w:t>
+            </w:r>
+            <w:r>
+              <w:rPr>
+                <w:rFonts w:hint="eastAsia"/>
+                <w:b w:val="0"/>
+                <w:lang w:eastAsia="zh-CN"/>
+              </w:rPr>
+              <w:t>use voucher</w:t>
+            </w:r>
+            <w:r>
+              <w:rPr>
+                <w:b w:val="0"/>
+                <w:lang w:eastAsia="zh-CN"/>
+              </w:rPr>
+              <w:t>)</w:t>
             </w:r>
           </w:p>
         </w:tc>
@@ -10120,15 +10036,14 @@
             <w:pPr>
               <w:cnfStyle w:val="000000010000" w:firstRow="0" w:lastRow="0" w:firstColumn="0" w:lastColumn="0" w:oddVBand="0" w:evenVBand="0" w:oddHBand="0" w:evenHBand="1" w:firstRowFirstColumn="0" w:firstRowLastColumn="0" w:lastRowFirstColumn="0" w:lastRowLastColumn="0"/>
               <w:rPr>
-                <w:rFonts w:hint="eastAsia"/>
-                <w:lang w:eastAsia="zh-CN"/>
-              </w:rPr>
-            </w:pPr>
-            <w:r>
-              <w:rPr>
-                <w:lang w:eastAsia="zh-CN"/>
-              </w:rPr>
-              <w:t>X308</w:t>
+                <w:lang w:eastAsia="zh-CN"/>
+              </w:rPr>
+            </w:pPr>
+            <w:r>
+              <w:rPr>
+                <w:lang w:eastAsia="zh-CN"/>
+              </w:rPr>
+              <w:t>X312</w:t>
             </w:r>
           </w:p>
         </w:tc>
@@ -10145,40 +10060,92 @@
           <w:p>
             <w:pPr>
               <w:rPr>
+                <w:b w:val="0"/>
+                <w:lang w:eastAsia="zh-CN"/>
+              </w:rPr>
+            </w:pPr>
+            <w:r>
+              <w:rPr>
                 <w:rFonts w:hint="eastAsia"/>
                 <w:b w:val="0"/>
                 <w:lang w:eastAsia="zh-CN"/>
               </w:rPr>
-            </w:pPr>
+              <w:t xml:space="preserve"># transition </w:t>
+            </w:r>
+            <w:r>
+              <w:rPr>
+                <w:b w:val="0"/>
+                <w:lang w:eastAsia="zh-CN"/>
+              </w:rPr>
+              <w:t xml:space="preserve">(not </w:t>
+            </w:r>
             <w:r>
               <w:rPr>
                 <w:rFonts w:hint="eastAsia"/>
                 <w:b w:val="0"/>
                 <w:lang w:eastAsia="zh-CN"/>
               </w:rPr>
-              <w:t xml:space="preserve"># </w:t>
+              <w:t>use voucher</w:t>
             </w:r>
             <w:r>
               <w:rPr>
                 <w:b w:val="0"/>
                 <w:lang w:eastAsia="zh-CN"/>
               </w:rPr>
-              <w:t xml:space="preserve">total </w:t>
-            </w:r>
+              <w:t>)</w:t>
+            </w:r>
+          </w:p>
+        </w:tc>
+        <w:tc>
+          <w:tcPr>
+            <w:tcW w:w="4375" w:type="dxa"/>
+          </w:tcPr>
+          <w:p>
+            <w:pPr>
+              <w:cnfStyle w:val="000000100000" w:firstRow="0" w:lastRow="0" w:firstColumn="0" w:lastColumn="0" w:oddVBand="0" w:evenVBand="0" w:oddHBand="1" w:evenHBand="0" w:firstRowFirstColumn="0" w:firstRowLastColumn="0" w:lastRowFirstColumn="0" w:lastRowLastColumn="0"/>
+              <w:rPr>
+                <w:lang w:eastAsia="zh-CN"/>
+              </w:rPr>
+            </w:pPr>
+            <w:r>
+              <w:rPr>
+                <w:lang w:eastAsia="zh-CN"/>
+              </w:rPr>
+              <w:t>X313</w:t>
+            </w:r>
+          </w:p>
+        </w:tc>
+      </w:tr>
+      <w:tr>
+        <w:trPr>
+          <w:cnfStyle w:val="000000010000" w:firstRow="0" w:lastRow="0" w:firstColumn="0" w:lastColumn="0" w:oddVBand="0" w:evenVBand="0" w:oddHBand="0" w:evenHBand="1" w:firstRowFirstColumn="0" w:firstRowLastColumn="0" w:lastRowFirstColumn="0" w:lastRowLastColumn="0"/>
+        </w:trPr>
+        <w:tc>
+          <w:tcPr>
+            <w:cnfStyle w:val="001000000000" w:firstRow="0" w:lastRow="0" w:firstColumn="1" w:lastColumn="0" w:oddVBand="0" w:evenVBand="0" w:oddHBand="0" w:evenHBand="0" w:firstRowFirstColumn="0" w:firstRowLastColumn="0" w:lastRowFirstColumn="0" w:lastRowLastColumn="0"/>
+            <w:tcW w:w="4375" w:type="dxa"/>
+          </w:tcPr>
+          <w:p>
+            <w:pPr>
+              <w:rPr>
+                <w:b w:val="0"/>
+                <w:lang w:eastAsia="zh-CN"/>
+              </w:rPr>
+            </w:pPr>
             <w:r>
               <w:rPr>
                 <w:rFonts w:hint="eastAsia"/>
                 <w:b w:val="0"/>
                 <w:lang w:eastAsia="zh-CN"/>
               </w:rPr>
-              <w:t xml:space="preserve">price </w:t>
+              <w:t xml:space="preserve">% transition </w:t>
             </w:r>
             <w:r>
               <w:rPr>
                 <w:b w:val="0"/>
                 <w:lang w:eastAsia="zh-CN"/>
               </w:rPr>
-              <w:t xml:space="preserve">(use </w:t>
+              <w:t>(</w:t>
             </w:r>
             <w:r>
               <w:rPr>
@@ -10186,7 +10153,7 @@
                 <w:b w:val="0"/>
                 <w:lang w:eastAsia="zh-CN"/>
               </w:rPr>
-              <w:t>voucher</w:t>
+              <w:t>use/all</w:t>
             </w:r>
             <w:r>
               <w:rPr>
@@ -10203,23 +10170,23 @@
           </w:tcPr>
           <w:p>
             <w:pPr>
-              <w:cnfStyle w:val="000000100000" w:firstRow="0" w:lastRow="0" w:firstColumn="0" w:lastColumn="0" w:oddVBand="0" w:evenVBand="0" w:oddHBand="1" w:evenHBand="0" w:firstRowFirstColumn="0" w:firstRowLastColumn="0" w:lastRowFirstColumn="0" w:lastRowLastColumn="0"/>
-              <w:rPr>
-                <w:lang w:eastAsia="zh-CN"/>
-              </w:rPr>
-            </w:pPr>
-            <w:r>
-              <w:rPr>
-                <w:lang w:eastAsia="zh-CN"/>
-              </w:rPr>
-              <w:t>X309</w:t>
-            </w:r>
-          </w:p>
-        </w:tc>
-      </w:tr>
-      <w:tr>
-        <w:trPr>
-          <w:cnfStyle w:val="000000010000" w:firstRow="0" w:lastRow="0" w:firstColumn="0" w:lastColumn="0" w:oddVBand="0" w:evenVBand="0" w:oddHBand="0" w:evenHBand="1" w:firstRowFirstColumn="0" w:firstRowLastColumn="0" w:lastRowFirstColumn="0" w:lastRowLastColumn="0"/>
+              <w:cnfStyle w:val="000000010000" w:firstRow="0" w:lastRow="0" w:firstColumn="0" w:lastColumn="0" w:oddVBand="0" w:evenVBand="0" w:oddHBand="0" w:evenHBand="1" w:firstRowFirstColumn="0" w:firstRowLastColumn="0" w:lastRowFirstColumn="0" w:lastRowLastColumn="0"/>
+              <w:rPr>
+                <w:lang w:eastAsia="zh-CN"/>
+              </w:rPr>
+            </w:pPr>
+            <w:r>
+              <w:rPr>
+                <w:lang w:eastAsia="zh-CN"/>
+              </w:rPr>
+              <w:t>X314</w:t>
+            </w:r>
+          </w:p>
+        </w:tc>
+      </w:tr>
+      <w:tr>
+        <w:trPr>
+          <w:cnfStyle w:val="000000100000" w:firstRow="0" w:lastRow="0" w:firstColumn="0" w:lastColumn="0" w:oddVBand="0" w:evenVBand="0" w:oddHBand="1" w:evenHBand="0" w:firstRowFirstColumn="0" w:firstRowLastColumn="0" w:lastRowFirstColumn="0" w:lastRowLastColumn="0"/>
         </w:trPr>
         <w:tc>
           <w:tcPr>
@@ -10239,14 +10206,14 @@
                 <w:b w:val="0"/>
                 <w:lang w:eastAsia="zh-CN"/>
               </w:rPr>
-              <w:t xml:space="preserve"># </w:t>
+              <w:t xml:space="preserve">% transition </w:t>
             </w:r>
             <w:r>
               <w:rPr>
                 <w:b w:val="0"/>
                 <w:lang w:eastAsia="zh-CN"/>
               </w:rPr>
-              <w:t xml:space="preserve">total </w:t>
+              <w:t>(</w:t>
             </w:r>
             <w:r>
               <w:rPr>
@@ -10254,43 +10221,149 @@
                 <w:b w:val="0"/>
                 <w:lang w:eastAsia="zh-CN"/>
               </w:rPr>
-              <w:t xml:space="preserve">price </w:t>
+              <w:t>use/</w:t>
             </w:r>
             <w:r>
               <w:rPr>
                 <w:b w:val="0"/>
                 <w:lang w:eastAsia="zh-CN"/>
               </w:rPr>
-              <w:t>(</w:t>
-            </w:r>
-            <w:r>
+              <w:t>not use)</w:t>
+            </w:r>
+          </w:p>
+        </w:tc>
+        <w:tc>
+          <w:tcPr>
+            <w:tcW w:w="4375" w:type="dxa"/>
+          </w:tcPr>
+          <w:p>
+            <w:pPr>
+              <w:cnfStyle w:val="000000100000" w:firstRow="0" w:lastRow="0" w:firstColumn="0" w:lastColumn="0" w:oddVBand="0" w:evenVBand="0" w:oddHBand="1" w:evenHBand="0" w:firstRowFirstColumn="0" w:firstRowLastColumn="0" w:lastRowFirstColumn="0" w:lastRowLastColumn="0"/>
+              <w:rPr>
+                <w:lang w:eastAsia="zh-CN"/>
+              </w:rPr>
+            </w:pPr>
+            <w:r>
+              <w:rPr>
+                <w:lang w:eastAsia="zh-CN"/>
+              </w:rPr>
+              <w:t>X315</w:t>
+            </w:r>
+          </w:p>
+        </w:tc>
+      </w:tr>
+      <w:tr>
+        <w:trPr>
+          <w:cnfStyle w:val="000000010000" w:firstRow="0" w:lastRow="0" w:firstColumn="0" w:lastColumn="0" w:oddVBand="0" w:evenVBand="0" w:oddHBand="0" w:evenHBand="1" w:firstRowFirstColumn="0" w:firstRowLastColumn="0" w:lastRowFirstColumn="0" w:lastRowLastColumn="0"/>
+        </w:trPr>
+        <w:tc>
+          <w:tcPr>
+            <w:cnfStyle w:val="001000000000" w:firstRow="0" w:lastRow="0" w:firstColumn="1" w:lastColumn="0" w:oddVBand="0" w:evenVBand="0" w:oddHBand="0" w:evenHBand="0" w:firstRowFirstColumn="0" w:firstRowLastColumn="0" w:lastRowFirstColumn="0" w:lastRowLastColumn="0"/>
+            <w:tcW w:w="4375" w:type="dxa"/>
+          </w:tcPr>
+          <w:p>
+            <w:pPr>
               <w:rPr>
                 <w:b w:val="0"/>
                 <w:lang w:eastAsia="zh-CN"/>
               </w:rPr>
-              <w:t xml:space="preserve">not </w:t>
-            </w:r>
+            </w:pPr>
             <w:r>
               <w:rPr>
                 <w:b w:val="0"/>
                 <w:lang w:eastAsia="zh-CN"/>
               </w:rPr>
-              <w:t xml:space="preserve">use </w:t>
-            </w:r>
+              <w:t>% voucher (use/all)</w:t>
+            </w:r>
+          </w:p>
+        </w:tc>
+        <w:tc>
+          <w:tcPr>
+            <w:tcW w:w="4375" w:type="dxa"/>
+          </w:tcPr>
+          <w:p>
+            <w:pPr>
+              <w:cnfStyle w:val="000000010000" w:firstRow="0" w:lastRow="0" w:firstColumn="0" w:lastColumn="0" w:oddVBand="0" w:evenVBand="0" w:oddHBand="0" w:evenHBand="1" w:firstRowFirstColumn="0" w:firstRowLastColumn="0" w:lastRowFirstColumn="0" w:lastRowLastColumn="0"/>
+              <w:rPr>
+                <w:lang w:eastAsia="zh-CN"/>
+              </w:rPr>
+            </w:pPr>
+            <w:r>
+              <w:rPr>
+                <w:lang w:eastAsia="zh-CN"/>
+              </w:rPr>
+              <w:t>X316</w:t>
+            </w:r>
+          </w:p>
+        </w:tc>
+      </w:tr>
+      <w:tr>
+        <w:trPr>
+          <w:cnfStyle w:val="000000100000" w:firstRow="0" w:lastRow="0" w:firstColumn="0" w:lastColumn="0" w:oddVBand="0" w:evenVBand="0" w:oddHBand="1" w:evenHBand="0" w:firstRowFirstColumn="0" w:firstRowLastColumn="0" w:lastRowFirstColumn="0" w:lastRowLastColumn="0"/>
+        </w:trPr>
+        <w:tc>
+          <w:tcPr>
+            <w:cnfStyle w:val="001000000000" w:firstRow="0" w:lastRow="0" w:firstColumn="1" w:lastColumn="0" w:oddVBand="0" w:evenVBand="0" w:oddHBand="0" w:evenHBand="0" w:firstRowFirstColumn="0" w:firstRowLastColumn="0" w:lastRowFirstColumn="0" w:lastRowLastColumn="0"/>
+            <w:tcW w:w="4375" w:type="dxa"/>
+          </w:tcPr>
+          <w:p>
+            <w:pPr>
+              <w:rPr>
+                <w:b w:val="0"/>
+                <w:lang w:eastAsia="zh-CN"/>
+              </w:rPr>
+            </w:pPr>
+            <w:r>
+              <w:rPr>
+                <w:b w:val="0"/>
+                <w:lang w:eastAsia="zh-CN"/>
+              </w:rPr>
+              <w:t>% voucher  (use/not use)</w:t>
+            </w:r>
+          </w:p>
+        </w:tc>
+        <w:tc>
+          <w:tcPr>
+            <w:tcW w:w="4375" w:type="dxa"/>
+          </w:tcPr>
+          <w:p>
+            <w:pPr>
+              <w:cnfStyle w:val="000000100000" w:firstRow="0" w:lastRow="0" w:firstColumn="0" w:lastColumn="0" w:oddVBand="0" w:evenVBand="0" w:oddHBand="1" w:evenHBand="0" w:firstRowFirstColumn="0" w:firstRowLastColumn="0" w:lastRowFirstColumn="0" w:lastRowLastColumn="0"/>
+              <w:rPr>
+                <w:lang w:eastAsia="zh-CN"/>
+              </w:rPr>
+            </w:pPr>
+            <w:r>
+              <w:rPr>
+                <w:lang w:eastAsia="zh-CN"/>
+              </w:rPr>
+              <w:t>X317</w:t>
+            </w:r>
+          </w:p>
+        </w:tc>
+      </w:tr>
+      <w:tr>
+        <w:trPr>
+          <w:cnfStyle w:val="000000010000" w:firstRow="0" w:lastRow="0" w:firstColumn="0" w:lastColumn="0" w:oddVBand="0" w:evenVBand="0" w:oddHBand="0" w:evenHBand="1" w:firstRowFirstColumn="0" w:firstRowLastColumn="0" w:lastRowFirstColumn="0" w:lastRowLastColumn="0"/>
+        </w:trPr>
+        <w:tc>
+          <w:tcPr>
+            <w:cnfStyle w:val="001000000000" w:firstRow="0" w:lastRow="0" w:firstColumn="1" w:lastColumn="0" w:oddVBand="0" w:evenVBand="0" w:oddHBand="0" w:evenHBand="0" w:firstRowFirstColumn="0" w:firstRowLastColumn="0" w:lastRowFirstColumn="0" w:lastRowLastColumn="0"/>
+            <w:tcW w:w="4375" w:type="dxa"/>
+          </w:tcPr>
+          <w:p>
+            <w:pPr>
+              <w:rPr>
+                <w:lang w:eastAsia="zh-CN"/>
+              </w:rPr>
+            </w:pPr>
             <w:r>
               <w:rPr>
                 <w:rFonts w:hint="eastAsia"/>
                 <w:b w:val="0"/>
                 <w:lang w:eastAsia="zh-CN"/>
               </w:rPr>
-              <w:t>voucher</w:t>
-            </w:r>
-            <w:r>
-              <w:rPr>
-                <w:b w:val="0"/>
-                <w:lang w:eastAsia="zh-CN"/>
-              </w:rPr>
-              <w:t>)</w:t>
+              <w:t># total vouchers</w:t>
             </w:r>
           </w:p>
         </w:tc>
@@ -10302,15 +10375,14 @@
             <w:pPr>
               <w:cnfStyle w:val="000000010000" w:firstRow="0" w:lastRow="0" w:firstColumn="0" w:lastColumn="0" w:oddVBand="0" w:evenVBand="0" w:oddHBand="0" w:evenHBand="1" w:firstRowFirstColumn="0" w:firstRowLastColumn="0" w:lastRowFirstColumn="0" w:lastRowLastColumn="0"/>
               <w:rPr>
-                <w:rFonts w:hint="eastAsia"/>
-                <w:lang w:eastAsia="zh-CN"/>
-              </w:rPr>
-            </w:pPr>
-            <w:r>
-              <w:rPr>
-                <w:lang w:eastAsia="zh-CN"/>
-              </w:rPr>
-              <w:t>X310</w:t>
+                <w:lang w:eastAsia="zh-CN"/>
+              </w:rPr>
+            </w:pPr>
+            <w:r>
+              <w:rPr>
+                <w:lang w:eastAsia="zh-CN"/>
+              </w:rPr>
+              <w:t>X318-x323</w:t>
             </w:r>
           </w:p>
         </w:tc>
@@ -10327,7 +10399,6 @@
           <w:p>
             <w:pPr>
               <w:rPr>
-                <w:b w:val="0"/>
                 <w:lang w:eastAsia="zh-CN"/>
               </w:rPr>
             </w:pPr>
@@ -10337,7 +10408,7 @@
                 <w:b w:val="0"/>
                 <w:lang w:eastAsia="zh-CN"/>
               </w:rPr>
-              <w:t># transactions</w:t>
+              <w:t># used vouchers</w:t>
             </w:r>
           </w:p>
         </w:tc>
@@ -10349,15 +10420,14 @@
             <w:pPr>
               <w:cnfStyle w:val="000000100000" w:firstRow="0" w:lastRow="0" w:firstColumn="0" w:lastColumn="0" w:oddVBand="0" w:evenVBand="0" w:oddHBand="1" w:evenHBand="0" w:firstRowFirstColumn="0" w:firstRowLastColumn="0" w:lastRowFirstColumn="0" w:lastRowLastColumn="0"/>
               <w:rPr>
-                <w:rFonts w:hint="eastAsia"/>
-                <w:lang w:eastAsia="zh-CN"/>
-              </w:rPr>
-            </w:pPr>
-            <w:r>
-              <w:rPr>
-                <w:lang w:eastAsia="zh-CN"/>
-              </w:rPr>
-              <w:t>X311</w:t>
+                <w:lang w:eastAsia="zh-CN"/>
+              </w:rPr>
+            </w:pPr>
+            <w:r>
+              <w:rPr>
+                <w:lang w:eastAsia="zh-CN"/>
+              </w:rPr>
+              <w:t>X324-x329</w:t>
             </w:r>
           </w:p>
         </w:tc>
@@ -10374,6 +10444,7 @@
           <w:p>
             <w:pPr>
               <w:rPr>
+                <w:b w:val="0"/>
                 <w:lang w:eastAsia="zh-CN"/>
               </w:rPr>
             </w:pPr>
@@ -10383,29 +10454,53 @@
                 <w:b w:val="0"/>
                 <w:lang w:eastAsia="zh-CN"/>
               </w:rPr>
-              <w:t xml:space="preserve"># transition </w:t>
-            </w:r>
-            <w:r>
+              <w:t># unused vouchers</w:t>
+            </w:r>
+          </w:p>
+        </w:tc>
+        <w:tc>
+          <w:tcPr>
+            <w:tcW w:w="4375" w:type="dxa"/>
+          </w:tcPr>
+          <w:p>
+            <w:pPr>
+              <w:cnfStyle w:val="000000010000" w:firstRow="0" w:lastRow="0" w:firstColumn="0" w:lastColumn="0" w:oddVBand="0" w:evenVBand="0" w:oddHBand="0" w:evenHBand="1" w:firstRowFirstColumn="0" w:firstRowLastColumn="0" w:lastRowFirstColumn="0" w:lastRowLastColumn="0"/>
+              <w:rPr>
+                <w:lang w:eastAsia="zh-CN"/>
+              </w:rPr>
+            </w:pPr>
+            <w:r>
+              <w:rPr>
+                <w:lang w:eastAsia="zh-CN"/>
+              </w:rPr>
+              <w:t>X330-x335</w:t>
+            </w:r>
+          </w:p>
+        </w:tc>
+      </w:tr>
+      <w:tr>
+        <w:trPr>
+          <w:cnfStyle w:val="000000100000" w:firstRow="0" w:lastRow="0" w:firstColumn="0" w:lastColumn="0" w:oddVBand="0" w:evenVBand="0" w:oddHBand="1" w:evenHBand="0" w:firstRowFirstColumn="0" w:firstRowLastColumn="0" w:lastRowFirstColumn="0" w:lastRowLastColumn="0"/>
+        </w:trPr>
+        <w:tc>
+          <w:tcPr>
+            <w:cnfStyle w:val="001000000000" w:firstRow="0" w:lastRow="0" w:firstColumn="1" w:lastColumn="0" w:oddVBand="0" w:evenVBand="0" w:oddHBand="0" w:evenHBand="0" w:firstRowFirstColumn="0" w:firstRowLastColumn="0" w:lastRowFirstColumn="0" w:lastRowLastColumn="0"/>
+            <w:tcW w:w="4375" w:type="dxa"/>
+          </w:tcPr>
+          <w:p>
+            <w:pPr>
               <w:rPr>
                 <w:b w:val="0"/>
                 <w:lang w:eastAsia="zh-CN"/>
               </w:rPr>
-              <w:t>(</w:t>
-            </w:r>
+            </w:pPr>
             <w:r>
               <w:rPr>
                 <w:rFonts w:hint="eastAsia"/>
                 <w:b w:val="0"/>
                 <w:lang w:eastAsia="zh-CN"/>
               </w:rPr>
-              <w:t>use voucher</w:t>
-            </w:r>
-            <w:r>
-              <w:rPr>
-                <w:b w:val="0"/>
-                <w:lang w:eastAsia="zh-CN"/>
-              </w:rPr>
-              <w:t>)</w:t>
+              <w:t># total price all</w:t>
             </w:r>
           </w:p>
         </w:tc>
@@ -10415,23 +10510,23 @@
           </w:tcPr>
           <w:p>
             <w:pPr>
-              <w:cnfStyle w:val="000000010000" w:firstRow="0" w:lastRow="0" w:firstColumn="0" w:lastColumn="0" w:oddVBand="0" w:evenVBand="0" w:oddHBand="0" w:evenHBand="1" w:firstRowFirstColumn="0" w:firstRowLastColumn="0" w:lastRowFirstColumn="0" w:lastRowLastColumn="0"/>
-              <w:rPr>
-                <w:lang w:eastAsia="zh-CN"/>
-              </w:rPr>
-            </w:pPr>
-            <w:r>
-              <w:rPr>
-                <w:lang w:eastAsia="zh-CN"/>
-              </w:rPr>
-              <w:t>X312</w:t>
-            </w:r>
-          </w:p>
-        </w:tc>
-      </w:tr>
-      <w:tr>
-        <w:trPr>
-          <w:cnfStyle w:val="000000100000" w:firstRow="0" w:lastRow="0" w:firstColumn="0" w:lastColumn="0" w:oddVBand="0" w:evenVBand="0" w:oddHBand="1" w:evenHBand="0" w:firstRowFirstColumn="0" w:firstRowLastColumn="0" w:lastRowFirstColumn="0" w:lastRowLastColumn="0"/>
+              <w:cnfStyle w:val="000000100000" w:firstRow="0" w:lastRow="0" w:firstColumn="0" w:lastColumn="0" w:oddVBand="0" w:evenVBand="0" w:oddHBand="1" w:evenHBand="0" w:firstRowFirstColumn="0" w:firstRowLastColumn="0" w:lastRowFirstColumn="0" w:lastRowLastColumn="0"/>
+              <w:rPr>
+                <w:lang w:eastAsia="zh-CN"/>
+              </w:rPr>
+            </w:pPr>
+            <w:r>
+              <w:rPr>
+                <w:lang w:eastAsia="zh-CN"/>
+              </w:rPr>
+              <w:t>X336-x341</w:t>
+            </w:r>
+          </w:p>
+        </w:tc>
+      </w:tr>
+      <w:tr>
+        <w:trPr>
+          <w:cnfStyle w:val="000000010000" w:firstRow="0" w:lastRow="0" w:firstColumn="0" w:lastColumn="0" w:oddVBand="0" w:evenVBand="0" w:oddHBand="0" w:evenHBand="1" w:firstRowFirstColumn="0" w:firstRowLastColumn="0" w:lastRowFirstColumn="0" w:lastRowLastColumn="0"/>
         </w:trPr>
         <w:tc>
           <w:tcPr>
@@ -10451,21 +10546,14 @@
                 <w:b w:val="0"/>
                 <w:lang w:eastAsia="zh-CN"/>
               </w:rPr>
-              <w:t xml:space="preserve"># transition </w:t>
+              <w:t xml:space="preserve"># </w:t>
             </w:r>
             <w:r>
               <w:rPr>
                 <w:b w:val="0"/>
                 <w:lang w:eastAsia="zh-CN"/>
               </w:rPr>
-              <w:t>(</w:t>
-            </w:r>
-            <w:r>
-              <w:rPr>
-                <w:b w:val="0"/>
-                <w:lang w:eastAsia="zh-CN"/>
-              </w:rPr>
-              <w:t xml:space="preserve">not </w:t>
+              <w:t xml:space="preserve">total </w:t>
             </w:r>
             <w:r>
               <w:rPr>
@@ -10473,82 +10561,28 @@
                 <w:b w:val="0"/>
                 <w:lang w:eastAsia="zh-CN"/>
               </w:rPr>
-              <w:t>use voucher</w:t>
+              <w:t xml:space="preserve">price </w:t>
             </w:r>
             <w:r>
               <w:rPr>
                 <w:b w:val="0"/>
                 <w:lang w:eastAsia="zh-CN"/>
               </w:rPr>
-              <w:t>)</w:t>
-            </w:r>
-          </w:p>
-        </w:tc>
-        <w:tc>
-          <w:tcPr>
-            <w:tcW w:w="4375" w:type="dxa"/>
-          </w:tcPr>
-          <w:p>
-            <w:pPr>
-              <w:cnfStyle w:val="000000100000" w:firstRow="0" w:lastRow="0" w:firstColumn="0" w:lastColumn="0" w:oddVBand="0" w:evenVBand="0" w:oddHBand="1" w:evenHBand="0" w:firstRowFirstColumn="0" w:firstRowLastColumn="0" w:lastRowFirstColumn="0" w:lastRowLastColumn="0"/>
-              <w:rPr>
-                <w:rFonts w:hint="eastAsia"/>
-                <w:lang w:eastAsia="zh-CN"/>
-              </w:rPr>
-            </w:pPr>
-            <w:r>
-              <w:rPr>
-                <w:lang w:eastAsia="zh-CN"/>
-              </w:rPr>
-              <w:t>X313</w:t>
-            </w:r>
-          </w:p>
-        </w:tc>
-      </w:tr>
-      <w:tr>
-        <w:trPr>
-          <w:cnfStyle w:val="000000010000" w:firstRow="0" w:lastRow="0" w:firstColumn="0" w:lastColumn="0" w:oddVBand="0" w:evenVBand="0" w:oddHBand="0" w:evenHBand="1" w:firstRowFirstColumn="0" w:firstRowLastColumn="0" w:lastRowFirstColumn="0" w:lastRowLastColumn="0"/>
-        </w:trPr>
-        <w:tc>
-          <w:tcPr>
-            <w:cnfStyle w:val="001000000000" w:firstRow="0" w:lastRow="0" w:firstColumn="1" w:lastColumn="0" w:oddVBand="0" w:evenVBand="0" w:oddHBand="0" w:evenHBand="0" w:firstRowFirstColumn="0" w:firstRowLastColumn="0" w:lastRowFirstColumn="0" w:lastRowLastColumn="0"/>
-            <w:tcW w:w="4375" w:type="dxa"/>
-          </w:tcPr>
-          <w:p>
-            <w:pPr>
-              <w:rPr>
-                <w:b w:val="0"/>
-                <w:lang w:eastAsia="zh-CN"/>
-              </w:rPr>
-            </w:pPr>
+              <w:t xml:space="preserve">(use </w:t>
+            </w:r>
             <w:r>
               <w:rPr>
                 <w:rFonts w:hint="eastAsia"/>
                 <w:b w:val="0"/>
                 <w:lang w:eastAsia="zh-CN"/>
               </w:rPr>
-              <w:t xml:space="preserve">% transition </w:t>
+              <w:t>voucher</w:t>
             </w:r>
             <w:r>
               <w:rPr>
                 <w:b w:val="0"/>
                 <w:lang w:eastAsia="zh-CN"/>
               </w:rPr>
-              <w:t>(</w:t>
-            </w:r>
-            <w:r>
-              <w:rPr>
-                <w:rFonts w:hint="eastAsia"/>
-                <w:b w:val="0"/>
-                <w:lang w:eastAsia="zh-CN"/>
-              </w:rPr>
-              <w:t>use/all</w:t>
-            </w:r>
-            <w:r>
-              <w:rPr>
-                <w:b w:val="0"/>
-                <w:lang w:eastAsia="zh-CN"/>
-              </w:rPr>
               <w:t>)</w:t>
             </w:r>
           </w:p>
@@ -10561,471 +10595,6 @@
             <w:pPr>
               <w:cnfStyle w:val="000000010000" w:firstRow="0" w:lastRow="0" w:firstColumn="0" w:lastColumn="0" w:oddVBand="0" w:evenVBand="0" w:oddHBand="0" w:evenHBand="1" w:firstRowFirstColumn="0" w:firstRowLastColumn="0" w:lastRowFirstColumn="0" w:lastRowLastColumn="0"/>
               <w:rPr>
-                <w:rFonts w:hint="eastAsia"/>
-                <w:lang w:eastAsia="zh-CN"/>
-              </w:rPr>
-            </w:pPr>
-            <w:r>
-              <w:rPr>
-                <w:lang w:eastAsia="zh-CN"/>
-              </w:rPr>
-              <w:t>X314</w:t>
-            </w:r>
-          </w:p>
-        </w:tc>
-      </w:tr>
-      <w:tr>
-        <w:trPr>
-          <w:cnfStyle w:val="000000100000" w:firstRow="0" w:lastRow="0" w:firstColumn="0" w:lastColumn="0" w:oddVBand="0" w:evenVBand="0" w:oddHBand="1" w:evenHBand="0" w:firstRowFirstColumn="0" w:firstRowLastColumn="0" w:lastRowFirstColumn="0" w:lastRowLastColumn="0"/>
-        </w:trPr>
-        <w:tc>
-          <w:tcPr>
-            <w:cnfStyle w:val="001000000000" w:firstRow="0" w:lastRow="0" w:firstColumn="1" w:lastColumn="0" w:oddVBand="0" w:evenVBand="0" w:oddHBand="0" w:evenHBand="0" w:firstRowFirstColumn="0" w:firstRowLastColumn="0" w:lastRowFirstColumn="0" w:lastRowLastColumn="0"/>
-            <w:tcW w:w="4375" w:type="dxa"/>
-          </w:tcPr>
-          <w:p>
-            <w:pPr>
-              <w:rPr>
-                <w:b w:val="0"/>
-                <w:lang w:eastAsia="zh-CN"/>
-              </w:rPr>
-            </w:pPr>
-            <w:r>
-              <w:rPr>
-                <w:rFonts w:hint="eastAsia"/>
-                <w:b w:val="0"/>
-                <w:lang w:eastAsia="zh-CN"/>
-              </w:rPr>
-              <w:t xml:space="preserve">% transition </w:t>
-            </w:r>
-            <w:r>
-              <w:rPr>
-                <w:b w:val="0"/>
-                <w:lang w:eastAsia="zh-CN"/>
-              </w:rPr>
-              <w:t>(</w:t>
-            </w:r>
-            <w:r>
-              <w:rPr>
-                <w:rFonts w:hint="eastAsia"/>
-                <w:b w:val="0"/>
-                <w:lang w:eastAsia="zh-CN"/>
-              </w:rPr>
-              <w:t>use/</w:t>
-            </w:r>
-            <w:r>
-              <w:rPr>
-                <w:b w:val="0"/>
-                <w:lang w:eastAsia="zh-CN"/>
-              </w:rPr>
-              <w:t>not use</w:t>
-            </w:r>
-            <w:r>
-              <w:rPr>
-                <w:b w:val="0"/>
-                <w:lang w:eastAsia="zh-CN"/>
-              </w:rPr>
-              <w:t>)</w:t>
-            </w:r>
-          </w:p>
-        </w:tc>
-        <w:tc>
-          <w:tcPr>
-            <w:tcW w:w="4375" w:type="dxa"/>
-          </w:tcPr>
-          <w:p>
-            <w:pPr>
-              <w:cnfStyle w:val="000000100000" w:firstRow="0" w:lastRow="0" w:firstColumn="0" w:lastColumn="0" w:oddVBand="0" w:evenVBand="0" w:oddHBand="1" w:evenHBand="0" w:firstRowFirstColumn="0" w:firstRowLastColumn="0" w:lastRowFirstColumn="0" w:lastRowLastColumn="0"/>
-              <w:rPr>
-                <w:rFonts w:hint="eastAsia"/>
-                <w:lang w:eastAsia="zh-CN"/>
-              </w:rPr>
-            </w:pPr>
-            <w:r>
-              <w:rPr>
-                <w:lang w:eastAsia="zh-CN"/>
-              </w:rPr>
-              <w:t>X315</w:t>
-            </w:r>
-          </w:p>
-        </w:tc>
-      </w:tr>
-      <w:tr>
-        <w:trPr>
-          <w:cnfStyle w:val="000000010000" w:firstRow="0" w:lastRow="0" w:firstColumn="0" w:lastColumn="0" w:oddVBand="0" w:evenVBand="0" w:oddHBand="0" w:evenHBand="1" w:firstRowFirstColumn="0" w:firstRowLastColumn="0" w:lastRowFirstColumn="0" w:lastRowLastColumn="0"/>
-        </w:trPr>
-        <w:tc>
-          <w:tcPr>
-            <w:cnfStyle w:val="001000000000" w:firstRow="0" w:lastRow="0" w:firstColumn="1" w:lastColumn="0" w:oddVBand="0" w:evenVBand="0" w:oddHBand="0" w:evenHBand="0" w:firstRowFirstColumn="0" w:firstRowLastColumn="0" w:lastRowFirstColumn="0" w:lastRowLastColumn="0"/>
-            <w:tcW w:w="4375" w:type="dxa"/>
-          </w:tcPr>
-          <w:p>
-            <w:pPr>
-              <w:rPr>
-                <w:b w:val="0"/>
-                <w:lang w:eastAsia="zh-CN"/>
-              </w:rPr>
-            </w:pPr>
-            <w:r>
-              <w:rPr>
-                <w:b w:val="0"/>
-                <w:lang w:eastAsia="zh-CN"/>
-              </w:rPr>
-              <w:t>% voucher (use/all)</w:t>
-            </w:r>
-          </w:p>
-        </w:tc>
-        <w:tc>
-          <w:tcPr>
-            <w:tcW w:w="4375" w:type="dxa"/>
-          </w:tcPr>
-          <w:p>
-            <w:pPr>
-              <w:cnfStyle w:val="000000010000" w:firstRow="0" w:lastRow="0" w:firstColumn="0" w:lastColumn="0" w:oddVBand="0" w:evenVBand="0" w:oddHBand="0" w:evenHBand="1" w:firstRowFirstColumn="0" w:firstRowLastColumn="0" w:lastRowFirstColumn="0" w:lastRowLastColumn="0"/>
-              <w:rPr>
-                <w:rFonts w:hint="eastAsia"/>
-                <w:lang w:eastAsia="zh-CN"/>
-              </w:rPr>
-            </w:pPr>
-            <w:r>
-              <w:rPr>
-                <w:lang w:eastAsia="zh-CN"/>
-              </w:rPr>
-              <w:t>X316</w:t>
-            </w:r>
-          </w:p>
-        </w:tc>
-      </w:tr>
-      <w:tr>
-        <w:trPr>
-          <w:cnfStyle w:val="000000100000" w:firstRow="0" w:lastRow="0" w:firstColumn="0" w:lastColumn="0" w:oddVBand="0" w:evenVBand="0" w:oddHBand="1" w:evenHBand="0" w:firstRowFirstColumn="0" w:firstRowLastColumn="0" w:lastRowFirstColumn="0" w:lastRowLastColumn="0"/>
-        </w:trPr>
-        <w:tc>
-          <w:tcPr>
-            <w:cnfStyle w:val="001000000000" w:firstRow="0" w:lastRow="0" w:firstColumn="1" w:lastColumn="0" w:oddVBand="0" w:evenVBand="0" w:oddHBand="0" w:evenHBand="0" w:firstRowFirstColumn="0" w:firstRowLastColumn="0" w:lastRowFirstColumn="0" w:lastRowLastColumn="0"/>
-            <w:tcW w:w="4375" w:type="dxa"/>
-          </w:tcPr>
-          <w:p>
-            <w:pPr>
-              <w:rPr>
-                <w:b w:val="0"/>
-                <w:lang w:eastAsia="zh-CN"/>
-              </w:rPr>
-            </w:pPr>
-            <w:r>
-              <w:rPr>
-                <w:b w:val="0"/>
-                <w:lang w:eastAsia="zh-CN"/>
-              </w:rPr>
-              <w:t xml:space="preserve">% voucher </w:t>
-            </w:r>
-            <w:r>
-              <w:rPr>
-                <w:b w:val="0"/>
-                <w:lang w:eastAsia="zh-CN"/>
-              </w:rPr>
-              <w:t xml:space="preserve"> (</w:t>
-            </w:r>
-            <w:r>
-              <w:rPr>
-                <w:b w:val="0"/>
-                <w:lang w:eastAsia="zh-CN"/>
-              </w:rPr>
-              <w:t>use/</w:t>
-            </w:r>
-            <w:r>
-              <w:rPr>
-                <w:b w:val="0"/>
-                <w:lang w:eastAsia="zh-CN"/>
-              </w:rPr>
-              <w:t>not use)</w:t>
-            </w:r>
-          </w:p>
-        </w:tc>
-        <w:tc>
-          <w:tcPr>
-            <w:tcW w:w="4375" w:type="dxa"/>
-          </w:tcPr>
-          <w:p>
-            <w:pPr>
-              <w:cnfStyle w:val="000000100000" w:firstRow="0" w:lastRow="0" w:firstColumn="0" w:lastColumn="0" w:oddVBand="0" w:evenVBand="0" w:oddHBand="1" w:evenHBand="0" w:firstRowFirstColumn="0" w:firstRowLastColumn="0" w:lastRowFirstColumn="0" w:lastRowLastColumn="0"/>
-              <w:rPr>
-                <w:rFonts w:hint="eastAsia"/>
-                <w:lang w:eastAsia="zh-CN"/>
-              </w:rPr>
-            </w:pPr>
-            <w:r>
-              <w:rPr>
-                <w:lang w:eastAsia="zh-CN"/>
-              </w:rPr>
-              <w:t>X317</w:t>
-            </w:r>
-          </w:p>
-        </w:tc>
-      </w:tr>
-      <w:tr>
-        <w:trPr>
-          <w:cnfStyle w:val="000000010000" w:firstRow="0" w:lastRow="0" w:firstColumn="0" w:lastColumn="0" w:oddVBand="0" w:evenVBand="0" w:oddHBand="0" w:evenHBand="1" w:firstRowFirstColumn="0" w:firstRowLastColumn="0" w:lastRowFirstColumn="0" w:lastRowLastColumn="0"/>
-        </w:trPr>
-        <w:tc>
-          <w:tcPr>
-            <w:cnfStyle w:val="001000000000" w:firstRow="0" w:lastRow="0" w:firstColumn="1" w:lastColumn="0" w:oddVBand="0" w:evenVBand="0" w:oddHBand="0" w:evenHBand="0" w:firstRowFirstColumn="0" w:firstRowLastColumn="0" w:lastRowFirstColumn="0" w:lastRowLastColumn="0"/>
-            <w:tcW w:w="4375" w:type="dxa"/>
-          </w:tcPr>
-          <w:p>
-            <w:pPr>
-              <w:rPr>
-                <w:rFonts w:hint="eastAsia"/>
-                <w:lang w:eastAsia="zh-CN"/>
-              </w:rPr>
-            </w:pPr>
-            <w:r>
-              <w:rPr>
-                <w:rFonts w:hint="eastAsia"/>
-                <w:b w:val="0"/>
-                <w:lang w:eastAsia="zh-CN"/>
-              </w:rPr>
-              <w:t># total vouchers</w:t>
-            </w:r>
-          </w:p>
-        </w:tc>
-        <w:tc>
-          <w:tcPr>
-            <w:tcW w:w="4375" w:type="dxa"/>
-          </w:tcPr>
-          <w:p>
-            <w:pPr>
-              <w:cnfStyle w:val="000000010000" w:firstRow="0" w:lastRow="0" w:firstColumn="0" w:lastColumn="0" w:oddVBand="0" w:evenVBand="0" w:oddHBand="0" w:evenHBand="1" w:firstRowFirstColumn="0" w:firstRowLastColumn="0" w:lastRowFirstColumn="0" w:lastRowLastColumn="0"/>
-              <w:rPr>
-                <w:rFonts w:hint="eastAsia"/>
-                <w:lang w:eastAsia="zh-CN"/>
-              </w:rPr>
-            </w:pPr>
-            <w:r>
-              <w:rPr>
-                <w:lang w:eastAsia="zh-CN"/>
-              </w:rPr>
-              <w:t>X318-x323</w:t>
-            </w:r>
-          </w:p>
-        </w:tc>
-      </w:tr>
-      <w:tr>
-        <w:trPr>
-          <w:cnfStyle w:val="000000100000" w:firstRow="0" w:lastRow="0" w:firstColumn="0" w:lastColumn="0" w:oddVBand="0" w:evenVBand="0" w:oddHBand="1" w:evenHBand="0" w:firstRowFirstColumn="0" w:firstRowLastColumn="0" w:lastRowFirstColumn="0" w:lastRowLastColumn="0"/>
-        </w:trPr>
-        <w:tc>
-          <w:tcPr>
-            <w:cnfStyle w:val="001000000000" w:firstRow="0" w:lastRow="0" w:firstColumn="1" w:lastColumn="0" w:oddVBand="0" w:evenVBand="0" w:oddHBand="0" w:evenHBand="0" w:firstRowFirstColumn="0" w:firstRowLastColumn="0" w:lastRowFirstColumn="0" w:lastRowLastColumn="0"/>
-            <w:tcW w:w="4375" w:type="dxa"/>
-          </w:tcPr>
-          <w:p>
-            <w:pPr>
-              <w:rPr>
-                <w:rFonts w:hint="eastAsia"/>
-                <w:lang w:eastAsia="zh-CN"/>
-              </w:rPr>
-            </w:pPr>
-            <w:r>
-              <w:rPr>
-                <w:rFonts w:hint="eastAsia"/>
-                <w:b w:val="0"/>
-                <w:lang w:eastAsia="zh-CN"/>
-              </w:rPr>
-              <w:t># used vouchers</w:t>
-            </w:r>
-          </w:p>
-        </w:tc>
-        <w:tc>
-          <w:tcPr>
-            <w:tcW w:w="4375" w:type="dxa"/>
-          </w:tcPr>
-          <w:p>
-            <w:pPr>
-              <w:cnfStyle w:val="000000100000" w:firstRow="0" w:lastRow="0" w:firstColumn="0" w:lastColumn="0" w:oddVBand="0" w:evenVBand="0" w:oddHBand="1" w:evenHBand="0" w:firstRowFirstColumn="0" w:firstRowLastColumn="0" w:lastRowFirstColumn="0" w:lastRowLastColumn="0"/>
-              <w:rPr>
-                <w:rFonts w:hint="eastAsia"/>
-                <w:lang w:eastAsia="zh-CN"/>
-              </w:rPr>
-            </w:pPr>
-            <w:r>
-              <w:rPr>
-                <w:lang w:eastAsia="zh-CN"/>
-              </w:rPr>
-              <w:t>X324-x329</w:t>
-            </w:r>
-          </w:p>
-        </w:tc>
-      </w:tr>
-      <w:tr>
-        <w:trPr>
-          <w:cnfStyle w:val="000000010000" w:firstRow="0" w:lastRow="0" w:firstColumn="0" w:lastColumn="0" w:oddVBand="0" w:evenVBand="0" w:oddHBand="0" w:evenHBand="1" w:firstRowFirstColumn="0" w:firstRowLastColumn="0" w:lastRowFirstColumn="0" w:lastRowLastColumn="0"/>
-        </w:trPr>
-        <w:tc>
-          <w:tcPr>
-            <w:cnfStyle w:val="001000000000" w:firstRow="0" w:lastRow="0" w:firstColumn="1" w:lastColumn="0" w:oddVBand="0" w:evenVBand="0" w:oddHBand="0" w:evenHBand="0" w:firstRowFirstColumn="0" w:firstRowLastColumn="0" w:lastRowFirstColumn="0" w:lastRowLastColumn="0"/>
-            <w:tcW w:w="4375" w:type="dxa"/>
-          </w:tcPr>
-          <w:p>
-            <w:pPr>
-              <w:rPr>
-                <w:rFonts w:hint="eastAsia"/>
-                <w:b w:val="0"/>
-                <w:lang w:eastAsia="zh-CN"/>
-              </w:rPr>
-            </w:pPr>
-            <w:r>
-              <w:rPr>
-                <w:rFonts w:hint="eastAsia"/>
-                <w:b w:val="0"/>
-                <w:lang w:eastAsia="zh-CN"/>
-              </w:rPr>
-              <w:t># unused vouchers</w:t>
-            </w:r>
-          </w:p>
-        </w:tc>
-        <w:tc>
-          <w:tcPr>
-            <w:tcW w:w="4375" w:type="dxa"/>
-          </w:tcPr>
-          <w:p>
-            <w:pPr>
-              <w:cnfStyle w:val="000000010000" w:firstRow="0" w:lastRow="0" w:firstColumn="0" w:lastColumn="0" w:oddVBand="0" w:evenVBand="0" w:oddHBand="0" w:evenHBand="1" w:firstRowFirstColumn="0" w:firstRowLastColumn="0" w:lastRowFirstColumn="0" w:lastRowLastColumn="0"/>
-              <w:rPr>
-                <w:rFonts w:hint="eastAsia"/>
-                <w:lang w:eastAsia="zh-CN"/>
-              </w:rPr>
-            </w:pPr>
-            <w:r>
-              <w:rPr>
-                <w:lang w:eastAsia="zh-CN"/>
-              </w:rPr>
-              <w:t>X330-x335</w:t>
-            </w:r>
-          </w:p>
-        </w:tc>
-      </w:tr>
-      <w:tr>
-        <w:trPr>
-          <w:cnfStyle w:val="000000100000" w:firstRow="0" w:lastRow="0" w:firstColumn="0" w:lastColumn="0" w:oddVBand="0" w:evenVBand="0" w:oddHBand="1" w:evenHBand="0" w:firstRowFirstColumn="0" w:firstRowLastColumn="0" w:lastRowFirstColumn="0" w:lastRowLastColumn="0"/>
-        </w:trPr>
-        <w:tc>
-          <w:tcPr>
-            <w:cnfStyle w:val="001000000000" w:firstRow="0" w:lastRow="0" w:firstColumn="1" w:lastColumn="0" w:oddVBand="0" w:evenVBand="0" w:oddHBand="0" w:evenHBand="0" w:firstRowFirstColumn="0" w:firstRowLastColumn="0" w:lastRowFirstColumn="0" w:lastRowLastColumn="0"/>
-            <w:tcW w:w="4375" w:type="dxa"/>
-          </w:tcPr>
-          <w:p>
-            <w:pPr>
-              <w:rPr>
-                <w:rFonts w:hint="eastAsia"/>
-                <w:b w:val="0"/>
-                <w:lang w:eastAsia="zh-CN"/>
-              </w:rPr>
-            </w:pPr>
-            <w:r>
-              <w:rPr>
-                <w:rFonts w:hint="eastAsia"/>
-                <w:b w:val="0"/>
-                <w:lang w:eastAsia="zh-CN"/>
-              </w:rPr>
-              <w:t># total price all</w:t>
-            </w:r>
-          </w:p>
-        </w:tc>
-        <w:tc>
-          <w:tcPr>
-            <w:tcW w:w="4375" w:type="dxa"/>
-          </w:tcPr>
-          <w:p>
-            <w:pPr>
-              <w:cnfStyle w:val="000000100000" w:firstRow="0" w:lastRow="0" w:firstColumn="0" w:lastColumn="0" w:oddVBand="0" w:evenVBand="0" w:oddHBand="1" w:evenHBand="0" w:firstRowFirstColumn="0" w:firstRowLastColumn="0" w:lastRowFirstColumn="0" w:lastRowLastColumn="0"/>
-              <w:rPr>
-                <w:rFonts w:hint="eastAsia"/>
-                <w:lang w:eastAsia="zh-CN"/>
-              </w:rPr>
-            </w:pPr>
-            <w:r>
-              <w:rPr>
-                <w:lang w:eastAsia="zh-CN"/>
-              </w:rPr>
-              <w:t>X336-x341</w:t>
-            </w:r>
-          </w:p>
-        </w:tc>
-      </w:tr>
-      <w:tr>
-        <w:trPr>
-          <w:cnfStyle w:val="000000010000" w:firstRow="0" w:lastRow="0" w:firstColumn="0" w:lastColumn="0" w:oddVBand="0" w:evenVBand="0" w:oddHBand="0" w:evenHBand="1" w:firstRowFirstColumn="0" w:firstRowLastColumn="0" w:lastRowFirstColumn="0" w:lastRowLastColumn="0"/>
-        </w:trPr>
-        <w:tc>
-          <w:tcPr>
-            <w:cnfStyle w:val="001000000000" w:firstRow="0" w:lastRow="0" w:firstColumn="1" w:lastColumn="0" w:oddVBand="0" w:evenVBand="0" w:oddHBand="0" w:evenHBand="0" w:firstRowFirstColumn="0" w:firstRowLastColumn="0" w:lastRowFirstColumn="0" w:lastRowLastColumn="0"/>
-            <w:tcW w:w="4375" w:type="dxa"/>
-          </w:tcPr>
-          <w:p>
-            <w:pPr>
-              <w:rPr>
-                <w:rFonts w:hint="eastAsia"/>
-                <w:b w:val="0"/>
-                <w:lang w:eastAsia="zh-CN"/>
-              </w:rPr>
-            </w:pPr>
-            <w:r>
-              <w:rPr>
-                <w:rFonts w:hint="eastAsia"/>
-                <w:b w:val="0"/>
-                <w:lang w:eastAsia="zh-CN"/>
-              </w:rPr>
-              <w:t xml:space="preserve"># </w:t>
-            </w:r>
-            <w:r>
-              <w:rPr>
-                <w:b w:val="0"/>
-                <w:lang w:eastAsia="zh-CN"/>
-              </w:rPr>
-              <w:t xml:space="preserve">total </w:t>
-            </w:r>
-            <w:r>
-              <w:rPr>
-                <w:rFonts w:hint="eastAsia"/>
-                <w:b w:val="0"/>
-                <w:lang w:eastAsia="zh-CN"/>
-              </w:rPr>
-              <w:t xml:space="preserve">price </w:t>
-            </w:r>
-            <w:r>
-              <w:rPr>
-                <w:b w:val="0"/>
-                <w:lang w:eastAsia="zh-CN"/>
-              </w:rPr>
-              <w:t xml:space="preserve">(use </w:t>
-            </w:r>
-            <w:r>
-              <w:rPr>
-                <w:rFonts w:hint="eastAsia"/>
-                <w:b w:val="0"/>
-                <w:lang w:eastAsia="zh-CN"/>
-              </w:rPr>
-              <w:t>voucher</w:t>
-            </w:r>
-            <w:r>
-              <w:rPr>
-                <w:b w:val="0"/>
-                <w:lang w:eastAsia="zh-CN"/>
-              </w:rPr>
-              <w:t>)</w:t>
-            </w:r>
-          </w:p>
-        </w:tc>
-        <w:tc>
-          <w:tcPr>
-            <w:tcW w:w="4375" w:type="dxa"/>
-          </w:tcPr>
-          <w:p>
-            <w:pPr>
-              <w:cnfStyle w:val="000000010000" w:firstRow="0" w:lastRow="0" w:firstColumn="0" w:lastColumn="0" w:oddVBand="0" w:evenVBand="0" w:oddHBand="0" w:evenHBand="1" w:firstRowFirstColumn="0" w:firstRowLastColumn="0" w:lastRowFirstColumn="0" w:lastRowLastColumn="0"/>
-              <w:rPr>
-                <w:rFonts w:hint="eastAsia"/>
                 <w:lang w:eastAsia="zh-CN"/>
               </w:rPr>
             </w:pPr>
@@ -11087,23 +10656,7 @@
                 <w:strike/>
                 <w:lang w:eastAsia="zh-CN"/>
               </w:rPr>
-              <w:t>(</w:t>
-            </w:r>
-            <w:r>
-              <w:rPr>
-                <w:b w:val="0"/>
-                <w:strike/>
-                <w:lang w:eastAsia="zh-CN"/>
-              </w:rPr>
-              <w:t xml:space="preserve">not </w:t>
-            </w:r>
-            <w:r>
-              <w:rPr>
-                <w:b w:val="0"/>
-                <w:strike/>
-                <w:lang w:eastAsia="zh-CN"/>
-              </w:rPr>
-              <w:t xml:space="preserve">use </w:t>
+              <w:t xml:space="preserve">(not use </w:t>
             </w:r>
             <w:r>
               <w:rPr>
@@ -11132,7 +10685,6 @@
             <w:pPr>
               <w:cnfStyle w:val="000000100000" w:firstRow="0" w:lastRow="0" w:firstColumn="0" w:lastColumn="0" w:oddVBand="0" w:evenVBand="0" w:oddHBand="1" w:evenHBand="0" w:firstRowFirstColumn="0" w:firstRowLastColumn="0" w:lastRowFirstColumn="0" w:lastRowLastColumn="0"/>
               <w:rPr>
-                <w:rFonts w:hint="eastAsia"/>
                 <w:strike/>
                 <w:lang w:eastAsia="zh-CN"/>
               </w:rPr>
@@ -11181,7 +10733,6 @@
             <w:pPr>
               <w:cnfStyle w:val="000000010000" w:firstRow="0" w:lastRow="0" w:firstColumn="0" w:lastColumn="0" w:oddVBand="0" w:evenVBand="0" w:oddHBand="0" w:evenHBand="1" w:firstRowFirstColumn="0" w:firstRowLastColumn="0" w:lastRowFirstColumn="0" w:lastRowLastColumn="0"/>
               <w:rPr>
-                <w:rFonts w:hint="eastAsia"/>
                 <w:lang w:eastAsia="zh-CN"/>
               </w:rPr>
             </w:pPr>
@@ -11249,7 +10800,6 @@
             <w:pPr>
               <w:cnfStyle w:val="000000100000" w:firstRow="0" w:lastRow="0" w:firstColumn="0" w:lastColumn="0" w:oddVBand="0" w:evenVBand="0" w:oddHBand="1" w:evenHBand="0" w:firstRowFirstColumn="0" w:firstRowLastColumn="0" w:lastRowFirstColumn="0" w:lastRowLastColumn="0"/>
               <w:rPr>
-                <w:rFonts w:hint="eastAsia"/>
                 <w:lang w:eastAsia="zh-CN"/>
               </w:rPr>
             </w:pPr>
@@ -11294,15 +10844,7 @@
                 <w:strike/>
                 <w:lang w:eastAsia="zh-CN"/>
               </w:rPr>
-              <w:t>(</w:t>
-            </w:r>
-            <w:r>
-              <w:rPr>
-                <w:b w:val="0"/>
-                <w:strike/>
-                <w:lang w:eastAsia="zh-CN"/>
-              </w:rPr>
-              <w:t xml:space="preserve">not </w:t>
+              <w:t xml:space="preserve">(not </w:t>
             </w:r>
             <w:r>
               <w:rPr>
@@ -11331,7 +10873,6 @@
             <w:pPr>
               <w:cnfStyle w:val="000000010000" w:firstRow="0" w:lastRow="0" w:firstColumn="0" w:lastColumn="0" w:oddVBand="0" w:evenVBand="0" w:oddHBand="0" w:evenHBand="1" w:firstRowFirstColumn="0" w:firstRowLastColumn="0" w:lastRowFirstColumn="0" w:lastRowLastColumn="0"/>
               <w:rPr>
-                <w:rFonts w:hint="eastAsia"/>
                 <w:strike/>
                 <w:lang w:eastAsia="zh-CN"/>
               </w:rPr>
@@ -11402,7 +10943,6 @@
             <w:pPr>
               <w:cnfStyle w:val="000000100000" w:firstRow="0" w:lastRow="0" w:firstColumn="0" w:lastColumn="0" w:oddVBand="0" w:evenVBand="0" w:oddHBand="1" w:evenHBand="0" w:firstRowFirstColumn="0" w:firstRowLastColumn="0" w:lastRowFirstColumn="0" w:lastRowLastColumn="0"/>
               <w:rPr>
-                <w:rFonts w:hint="eastAsia"/>
                 <w:lang w:eastAsia="zh-CN"/>
               </w:rPr>
             </w:pPr>
@@ -11464,15 +11004,7 @@
                 <w:strike/>
                 <w:lang w:eastAsia="zh-CN"/>
               </w:rPr>
-              <w:t>not use</w:t>
-            </w:r>
-            <w:r>
-              <w:rPr>
-                <w:b w:val="0"/>
-                <w:strike/>
-                <w:lang w:eastAsia="zh-CN"/>
-              </w:rPr>
-              <w:t>)</w:t>
+              <w:t>not use)</w:t>
             </w:r>
           </w:p>
         </w:tc>
@@ -11484,7 +11016,6 @@
             <w:pPr>
               <w:cnfStyle w:val="000000010000" w:firstRow="0" w:lastRow="0" w:firstColumn="0" w:lastColumn="0" w:oddVBand="0" w:evenVBand="0" w:oddHBand="0" w:evenHBand="1" w:firstRowFirstColumn="0" w:firstRowLastColumn="0" w:lastRowFirstColumn="0" w:lastRowLastColumn="0"/>
               <w:rPr>
-                <w:rFonts w:hint="eastAsia"/>
                 <w:strike/>
                 <w:lang w:eastAsia="zh-CN"/>
               </w:rPr>
@@ -11532,7 +11063,6 @@
             <w:pPr>
               <w:cnfStyle w:val="000000100000" w:firstRow="0" w:lastRow="0" w:firstColumn="0" w:lastColumn="0" w:oddVBand="0" w:evenVBand="0" w:oddHBand="1" w:evenHBand="0" w:firstRowFirstColumn="0" w:firstRowLastColumn="0" w:lastRowFirstColumn="0" w:lastRowLastColumn="0"/>
               <w:rPr>
-                <w:rFonts w:hint="eastAsia"/>
                 <w:lang w:eastAsia="zh-CN"/>
               </w:rPr>
             </w:pPr>
@@ -11578,7 +11108,6 @@
             <w:pPr>
               <w:cnfStyle w:val="000000010000" w:firstRow="0" w:lastRow="0" w:firstColumn="0" w:lastColumn="0" w:oddVBand="0" w:evenVBand="0" w:oddHBand="0" w:evenHBand="1" w:firstRowFirstColumn="0" w:firstRowLastColumn="0" w:lastRowFirstColumn="0" w:lastRowLastColumn="0"/>
               <w:rPr>
-                <w:rFonts w:hint="eastAsia"/>
                 <w:lang w:eastAsia="zh-CN"/>
               </w:rPr>
             </w:pPr>
@@ -11641,7 +11170,6 @@
             <w:pPr>
               <w:cnfStyle w:val="100000000000" w:firstRow="1" w:lastRow="0" w:firstColumn="0" w:lastColumn="0" w:oddVBand="0" w:evenVBand="0" w:oddHBand="0" w:evenHBand="0" w:firstRowFirstColumn="0" w:firstRowLastColumn="0" w:lastRowFirstColumn="0" w:lastRowLastColumn="0"/>
               <w:rPr>
-                <w:rFonts w:hint="eastAsia"/>
                 <w:lang w:eastAsia="zh-CN"/>
               </w:rPr>
             </w:pPr>
@@ -11688,7 +11216,6 @@
             <w:pPr>
               <w:cnfStyle w:val="000000100000" w:firstRow="0" w:lastRow="0" w:firstColumn="0" w:lastColumn="0" w:oddVBand="0" w:evenVBand="0" w:oddHBand="1" w:evenHBand="0" w:firstRowFirstColumn="0" w:firstRowLastColumn="0" w:lastRowFirstColumn="0" w:lastRowLastColumn="0"/>
               <w:rPr>
-                <w:rFonts w:hint="eastAsia"/>
                 <w:lang w:eastAsia="zh-CN"/>
               </w:rPr>
             </w:pPr>
@@ -11864,7 +11391,6 @@
             <w:pPr>
               <w:cnfStyle w:val="000000010000" w:firstRow="0" w:lastRow="0" w:firstColumn="0" w:lastColumn="0" w:oddVBand="0" w:evenVBand="0" w:oddHBand="0" w:evenHBand="1" w:firstRowFirstColumn="0" w:firstRowLastColumn="0" w:lastRowFirstColumn="0" w:lastRowLastColumn="0"/>
               <w:rPr>
-                <w:rFonts w:hint="eastAsia"/>
                 <w:lang w:eastAsia="zh-CN"/>
               </w:rPr>
             </w:pPr>
@@ -11925,7 +11451,6 @@
             <w:pPr>
               <w:cnfStyle w:val="000000100000" w:firstRow="0" w:lastRow="0" w:firstColumn="0" w:lastColumn="0" w:oddVBand="0" w:evenVBand="0" w:oddHBand="1" w:evenHBand="0" w:firstRowFirstColumn="0" w:firstRowLastColumn="0" w:lastRowFirstColumn="0" w:lastRowLastColumn="0"/>
               <w:rPr>
-                <w:rFonts w:hint="eastAsia"/>
                 <w:lang w:eastAsia="zh-CN"/>
               </w:rPr>
             </w:pPr>
@@ -11987,7 +11512,6 @@
             <w:pPr>
               <w:cnfStyle w:val="000000010000" w:firstRow="0" w:lastRow="0" w:firstColumn="0" w:lastColumn="0" w:oddVBand="0" w:evenVBand="0" w:oddHBand="0" w:evenHBand="1" w:firstRowFirstColumn="0" w:firstRowLastColumn="0" w:lastRowFirstColumn="0" w:lastRowLastColumn="0"/>
               <w:rPr>
-                <w:rFonts w:hint="eastAsia"/>
                 <w:lang w:eastAsia="zh-CN"/>
               </w:rPr>
             </w:pPr>
@@ -12041,7 +11565,6 @@
             <w:pPr>
               <w:cnfStyle w:val="000000100000" w:firstRow="0" w:lastRow="0" w:firstColumn="0" w:lastColumn="0" w:oddVBand="0" w:evenVBand="0" w:oddHBand="1" w:evenHBand="0" w:firstRowFirstColumn="0" w:firstRowLastColumn="0" w:lastRowFirstColumn="0" w:lastRowLastColumn="0"/>
               <w:rPr>
-                <w:rFonts w:hint="eastAsia"/>
                 <w:lang w:eastAsia="zh-CN"/>
               </w:rPr>
             </w:pPr>
@@ -12104,8 +11627,6 @@
               </w:rPr>
               <w:t>X403</w:t>
             </w:r>
-            <w:bookmarkStart w:id="0" w:name="_GoBack"/>
-            <w:bookmarkEnd w:id="0"/>
           </w:p>
         </w:tc>
       </w:tr>
@@ -15081,7 +14602,7 @@
   <a:extraClrSchemeLst/>
   <a:extLst>
     <a:ext uri="{05A4C25C-085E-4340-85A3-A5531E510DB2}">
-      <thm15:themeFamily xmlns:thm15="http://schemas.microsoft.com/office/thememl/2012/main" xmlns="" name="Office Theme" id="{62F939B6-93AF-4DB8-9C6B-D6C7DFDC589F}" vid="{4A3C46E8-61CC-4603-A589-7422A47A8E4A}"/>
+      <thm15:themeFamily xmlns="" xmlns:thm15="http://schemas.microsoft.com/office/thememl/2012/main" name="Office Theme" id="{62F939B6-93AF-4DB8-9C6B-D6C7DFDC589F}" vid="{4A3C46E8-61CC-4603-A589-7422A47A8E4A}"/>
     </a:ext>
   </a:extLst>
 </a:theme>

</xml_diff>